<commit_message>
portfilop part 4 done until 2nd last question
</commit_message>
<xml_diff>
--- a/portfolio/4CS015portfoliopart4_c5271c8a-adf9-4b25-9f1a-2b3558569751_90180_.docx
+++ b/portfolio/4CS015portfoliopart4_c5271c8a-adf9-4b25-9f1a-2b3558569751_90180_.docx
@@ -1,6 +1,6 @@
 
 <file path=word/document.xml><?xml version="1.0" encoding="utf-8"?>
-<w:document xmlns:wpc="http://schemas.microsoft.com/office/word/2010/wordprocessingCanvas" xmlns:mc="http://schemas.openxmlformats.org/markup-compatibility/2006" xmlns:o="urn:schemas-microsoft-com:office:office" xmlns:r="http://schemas.openxmlformats.org/officeDocument/2006/relationships" xmlns:m="http://schemas.openxmlformats.org/officeDocument/2006/math" xmlns:v="urn:schemas-microsoft-com:vml" xmlns:wp14="http://schemas.microsoft.com/office/word/2010/wordprocessingDrawing" xmlns:wp="http://schemas.openxmlformats.org/drawingml/2006/wordprocessingDrawing" xmlns:w10="urn:schemas-microsoft-com:office:word" xmlns:w="http://schemas.openxmlformats.org/wordprocessingml/2006/main" xmlns:w14="http://schemas.microsoft.com/office/word/2010/wordml" xmlns:w15="http://schemas.microsoft.com/office/word/2012/wordml" xmlns:wpg="http://schemas.microsoft.com/office/word/2010/wordprocessingGroup" xmlns:wpi="http://schemas.microsoft.com/office/word/2010/wordprocessingInk" xmlns:wne="http://schemas.microsoft.com/office/word/2006/wordml" xmlns:wps="http://schemas.microsoft.com/office/word/2010/wordprocessingShape" mc:Ignorable="w14 w15 wp14">
+<w:document xmlns:wpc="http://schemas.microsoft.com/office/word/2010/wordprocessingCanvas" xmlns:cx="http://schemas.microsoft.com/office/drawing/2014/chartex" xmlns:cx1="http://schemas.microsoft.com/office/drawing/2015/9/8/chartex" xmlns:cx2="http://schemas.microsoft.com/office/drawing/2015/10/21/chartex" xmlns:cx3="http://schemas.microsoft.com/office/drawing/2016/5/9/chartex" xmlns:cx4="http://schemas.microsoft.com/office/drawing/2016/5/10/chartex" xmlns:cx5="http://schemas.microsoft.com/office/drawing/2016/5/11/chartex" xmlns:cx6="http://schemas.microsoft.com/office/drawing/2016/5/12/chartex" xmlns:cx7="http://schemas.microsoft.com/office/drawing/2016/5/13/chartex" xmlns:cx8="http://schemas.microsoft.com/office/drawing/2016/5/14/chartex" xmlns:mc="http://schemas.openxmlformats.org/markup-compatibility/2006" xmlns:aink="http://schemas.microsoft.com/office/drawing/2016/ink" xmlns:am3d="http://schemas.microsoft.com/office/drawing/2017/model3d" xmlns:o="urn:schemas-microsoft-com:office:office" xmlns:oel="http://schemas.microsoft.com/office/2019/extlst" xmlns:r="http://schemas.openxmlformats.org/officeDocument/2006/relationships" xmlns:m="http://schemas.openxmlformats.org/officeDocument/2006/math" xmlns:v="urn:schemas-microsoft-com:vml" xmlns:wp14="http://schemas.microsoft.com/office/word/2010/wordprocessingDrawing" xmlns:wp="http://schemas.openxmlformats.org/drawingml/2006/wordprocessingDrawing" xmlns:w10="urn:schemas-microsoft-com:office:word" xmlns:w="http://schemas.openxmlformats.org/wordprocessingml/2006/main" xmlns:w14="http://schemas.microsoft.com/office/word/2010/wordml" xmlns:w15="http://schemas.microsoft.com/office/word/2012/wordml" xmlns:w16cex="http://schemas.microsoft.com/office/word/2018/wordml/cex" xmlns:w16cid="http://schemas.microsoft.com/office/word/2016/wordml/cid" xmlns:w16="http://schemas.microsoft.com/office/word/2018/wordml" xmlns:w16du="http://schemas.microsoft.com/office/word/2023/wordml/word16du" xmlns:w16sdtdh="http://schemas.microsoft.com/office/word/2020/wordml/sdtdatahash" xmlns:w16se="http://schemas.microsoft.com/office/word/2015/wordml/symex" xmlns:wpg="http://schemas.microsoft.com/office/word/2010/wordprocessingGroup" xmlns:wpi="http://schemas.microsoft.com/office/word/2010/wordprocessingInk" xmlns:wne="http://schemas.microsoft.com/office/word/2006/wordml" xmlns:wps="http://schemas.microsoft.com/office/word/2010/wordprocessingShape" mc:Ignorable="w14 w15 w16se w16cid w16 w16cex w16sdtdh wp14">
   <w:body>
     <w:p>
       <w:pPr>
@@ -106,10 +106,7 @@
         <w:t>Y</w:t>
       </w:r>
       <w:r>
-        <w:t>o</w:t>
-      </w:r>
-      <w:r>
-        <w:t xml:space="preserve">u will need to complete the workshop and then submit this Word file, complete with your answers, via Canvas, by the end of Semester (week 12). </w:t>
+        <w:t xml:space="preserve">ou will need to complete the workshop and then submit this Word file, complete with your answers, via Canvas, by the end of Semester (week 12). </w:t>
       </w:r>
     </w:p>
     <w:p>
@@ -154,13 +151,7 @@
         <w:rPr>
           <w:b/>
         </w:rPr>
-        <w:t>NOTE: Please make sure you have written you</w:t>
-      </w:r>
-      <w:r>
-        <w:rPr>
-          <w:b/>
-        </w:rPr>
-        <w:t>r command as well as the screenshot of the commands.  Failure to do so will result in marks deduction.</w:t>
+        <w:t>NOTE: Please make sure you have written your command as well as the screenshot of the commands.  Failure to do so will result in marks deduction.</w:t>
       </w:r>
     </w:p>
     <w:p>
@@ -209,25 +200,66 @@
           <w:b/>
         </w:rPr>
       </w:pPr>
-      <w:proofErr w:type="spellStart"/>
-      <w:r>
-        <w:rPr>
-          <w:b/>
-        </w:rPr>
-        <w:t>Ans</w:t>
-      </w:r>
-      <w:proofErr w:type="spellEnd"/>
-      <w:r>
-        <w:rPr>
-          <w:b/>
-        </w:rPr>
-        <w:t xml:space="preserve">: </w:t>
+      <w:r>
+        <w:rPr>
+          <w:b/>
+        </w:rPr>
+        <w:t xml:space="preserve">Ans: </w:t>
       </w:r>
       <w:r>
         <w:rPr>
           <w:b/>
         </w:rPr>
         <w:t>MKDIR test</w:t>
+      </w:r>
+    </w:p>
+    <w:p>
+      <w:pPr>
+        <w:ind w:left="720"/>
+        <w:rPr>
+          <w:b/>
+        </w:rPr>
+      </w:pPr>
+      <w:r>
+        <w:rPr>
+          <w:b/>
+          <w:noProof/>
+        </w:rPr>
+        <w:drawing>
+          <wp:inline distT="0" distB="0" distL="0" distR="0" wp14:anchorId="310E58FD" wp14:editId="688839CC">
+            <wp:extent cx="6188710" cy="370840"/>
+            <wp:effectExtent l="0" t="0" r="2540" b="0"/>
+            <wp:docPr id="845515076" name="Picture 1"/>
+            <wp:cNvGraphicFramePr>
+              <a:graphicFrameLocks xmlns:a="http://schemas.openxmlformats.org/drawingml/2006/main" noChangeAspect="1"/>
+            </wp:cNvGraphicFramePr>
+            <a:graphic xmlns:a="http://schemas.openxmlformats.org/drawingml/2006/main">
+              <a:graphicData uri="http://schemas.openxmlformats.org/drawingml/2006/picture">
+                <pic:pic xmlns:pic="http://schemas.openxmlformats.org/drawingml/2006/picture">
+                  <pic:nvPicPr>
+                    <pic:cNvPr id="845515076" name=""/>
+                    <pic:cNvPicPr/>
+                  </pic:nvPicPr>
+                  <pic:blipFill>
+                    <a:blip r:embed="rId6"/>
+                    <a:stretch>
+                      <a:fillRect/>
+                    </a:stretch>
+                  </pic:blipFill>
+                  <pic:spPr>
+                    <a:xfrm>
+                      <a:off x="0" y="0"/>
+                      <a:ext cx="6188710" cy="370840"/>
+                    </a:xfrm>
+                    <a:prstGeom prst="rect">
+                      <a:avLst/>
+                    </a:prstGeom>
+                  </pic:spPr>
+                </pic:pic>
+              </a:graphicData>
+            </a:graphic>
+          </wp:inline>
+        </w:drawing>
       </w:r>
     </w:p>
     <w:p>
@@ -240,11 +272,72 @@
       <w:r>
         <w:t xml:space="preserve">Write the command to list all the directories/files inside the directory </w:t>
       </w:r>
+      <w:proofErr w:type="gramStart"/>
       <w:r>
         <w:rPr>
           <w:b/>
         </w:rPr>
         <w:t>test</w:t>
+      </w:r>
+      <w:proofErr w:type="gramEnd"/>
+    </w:p>
+    <w:p>
+      <w:pPr>
+        <w:ind w:left="720"/>
+        <w:rPr>
+          <w:b/>
+        </w:rPr>
+      </w:pPr>
+      <w:r>
+        <w:rPr>
+          <w:b/>
+        </w:rPr>
+        <w:t>Ans: tree /f</w:t>
+      </w:r>
+    </w:p>
+    <w:p>
+      <w:pPr>
+        <w:ind w:left="720"/>
+      </w:pPr>
+      <w:r>
+        <w:rPr>
+          <w:noProof/>
+        </w:rPr>
+        <w:drawing>
+          <wp:inline distT="0" distB="0" distL="0" distR="0" wp14:anchorId="5003F583" wp14:editId="22A5707B">
+            <wp:extent cx="6188710" cy="943610"/>
+            <wp:effectExtent l="0" t="0" r="2540" b="8890"/>
+            <wp:docPr id="887106032" name="Picture 1"/>
+            <wp:cNvGraphicFramePr>
+              <a:graphicFrameLocks xmlns:a="http://schemas.openxmlformats.org/drawingml/2006/main" noChangeAspect="1"/>
+            </wp:cNvGraphicFramePr>
+            <a:graphic xmlns:a="http://schemas.openxmlformats.org/drawingml/2006/main">
+              <a:graphicData uri="http://schemas.openxmlformats.org/drawingml/2006/picture">
+                <pic:pic xmlns:pic="http://schemas.openxmlformats.org/drawingml/2006/picture">
+                  <pic:nvPicPr>
+                    <pic:cNvPr id="887106032" name=""/>
+                    <pic:cNvPicPr/>
+                  </pic:nvPicPr>
+                  <pic:blipFill>
+                    <a:blip r:embed="rId7"/>
+                    <a:stretch>
+                      <a:fillRect/>
+                    </a:stretch>
+                  </pic:blipFill>
+                  <pic:spPr>
+                    <a:xfrm>
+                      <a:off x="0" y="0"/>
+                      <a:ext cx="6188710" cy="943610"/>
+                    </a:xfrm>
+                    <a:prstGeom prst="rect">
+                      <a:avLst/>
+                    </a:prstGeom>
+                  </pic:spPr>
+                </pic:pic>
+              </a:graphicData>
+            </a:graphic>
+          </wp:inline>
+        </w:drawing>
       </w:r>
     </w:p>
     <w:p>
@@ -275,6 +368,68 @@
     </w:p>
     <w:p>
       <w:pPr>
+        <w:ind w:left="720"/>
+      </w:pPr>
+      <w:r>
+        <w:t xml:space="preserve">Ans: </w:t>
+      </w:r>
+    </w:p>
+    <w:p>
+      <w:pPr>
+        <w:ind w:left="720"/>
+      </w:pPr>
+      <w:r>
+        <w:t>echo Hello&gt;hello.txt</w:t>
+      </w:r>
+    </w:p>
+    <w:p>
+      <w:pPr>
+        <w:ind w:left="720"/>
+      </w:pPr>
+      <w:r>
+        <w:rPr>
+          <w:noProof/>
+        </w:rPr>
+        <w:lastRenderedPageBreak/>
+        <w:drawing>
+          <wp:inline distT="0" distB="0" distL="0" distR="0" wp14:anchorId="4E56E4E9" wp14:editId="7897E692">
+            <wp:extent cx="6188710" cy="2053590"/>
+            <wp:effectExtent l="0" t="0" r="2540" b="3810"/>
+            <wp:docPr id="1011984412" name="Picture 1" descr="A screenshot of a computer&#10;&#10;Description automatically generated"/>
+            <wp:cNvGraphicFramePr>
+              <a:graphicFrameLocks xmlns:a="http://schemas.openxmlformats.org/drawingml/2006/main" noChangeAspect="1"/>
+            </wp:cNvGraphicFramePr>
+            <a:graphic xmlns:a="http://schemas.openxmlformats.org/drawingml/2006/main">
+              <a:graphicData uri="http://schemas.openxmlformats.org/drawingml/2006/picture">
+                <pic:pic xmlns:pic="http://schemas.openxmlformats.org/drawingml/2006/picture">
+                  <pic:nvPicPr>
+                    <pic:cNvPr id="1011984412" name="Picture 1" descr="A screenshot of a computer&#10;&#10;Description automatically generated"/>
+                    <pic:cNvPicPr/>
+                  </pic:nvPicPr>
+                  <pic:blipFill>
+                    <a:blip r:embed="rId8"/>
+                    <a:stretch>
+                      <a:fillRect/>
+                    </a:stretch>
+                  </pic:blipFill>
+                  <pic:spPr>
+                    <a:xfrm>
+                      <a:off x="0" y="0"/>
+                      <a:ext cx="6188710" cy="2053590"/>
+                    </a:xfrm>
+                    <a:prstGeom prst="rect">
+                      <a:avLst/>
+                    </a:prstGeom>
+                  </pic:spPr>
+                </pic:pic>
+              </a:graphicData>
+            </a:graphic>
+          </wp:inline>
+        </w:drawing>
+      </w:r>
+    </w:p>
+    <w:p>
+      <w:pPr>
         <w:numPr>
           <w:ilvl w:val="0"/>
           <w:numId w:val="1"/>
@@ -295,6 +450,57 @@
     </w:p>
     <w:p>
       <w:pPr>
+        <w:ind w:left="720"/>
+      </w:pPr>
+      <w:r>
+        <w:t xml:space="preserve">Ans: </w:t>
+      </w:r>
+      <w:r>
+        <w:t>type hello.txt</w:t>
+      </w:r>
+      <w:r>
+        <w:rPr>
+          <w:noProof/>
+        </w:rPr>
+        <w:drawing>
+          <wp:inline distT="0" distB="0" distL="0" distR="0" wp14:anchorId="466685D7" wp14:editId="70CFF8AF">
+            <wp:extent cx="6188710" cy="888365"/>
+            <wp:effectExtent l="0" t="0" r="2540" b="6985"/>
+            <wp:docPr id="1291504880" name="Picture 1" descr="A black screen with white text&#10;&#10;Description automatically generated with low confidence"/>
+            <wp:cNvGraphicFramePr>
+              <a:graphicFrameLocks xmlns:a="http://schemas.openxmlformats.org/drawingml/2006/main" noChangeAspect="1"/>
+            </wp:cNvGraphicFramePr>
+            <a:graphic xmlns:a="http://schemas.openxmlformats.org/drawingml/2006/main">
+              <a:graphicData uri="http://schemas.openxmlformats.org/drawingml/2006/picture">
+                <pic:pic xmlns:pic="http://schemas.openxmlformats.org/drawingml/2006/picture">
+                  <pic:nvPicPr>
+                    <pic:cNvPr id="1291504880" name="Picture 1" descr="A black screen with white text&#10;&#10;Description automatically generated with low confidence"/>
+                    <pic:cNvPicPr/>
+                  </pic:nvPicPr>
+                  <pic:blipFill>
+                    <a:blip r:embed="rId9"/>
+                    <a:stretch>
+                      <a:fillRect/>
+                    </a:stretch>
+                  </pic:blipFill>
+                  <pic:spPr>
+                    <a:xfrm>
+                      <a:off x="0" y="0"/>
+                      <a:ext cx="6188710" cy="888365"/>
+                    </a:xfrm>
+                    <a:prstGeom prst="rect">
+                      <a:avLst/>
+                    </a:prstGeom>
+                  </pic:spPr>
+                </pic:pic>
+              </a:graphicData>
+            </a:graphic>
+          </wp:inline>
+        </w:drawing>
+      </w:r>
+    </w:p>
+    <w:p>
+      <w:pPr>
         <w:numPr>
           <w:ilvl w:val="0"/>
           <w:numId w:val="1"/>
@@ -307,10 +513,21 @@
         <w:rPr>
           <w:b/>
         </w:rPr>
-        <w:t xml:space="preserve">test1  </w:t>
-      </w:r>
-      <w:r>
-        <w:t>in the Desktop and copy</w:t>
+        <w:t>test</w:t>
+      </w:r>
+      <w:proofErr w:type="gramStart"/>
+      <w:r>
+        <w:rPr>
+          <w:b/>
+        </w:rPr>
+        <w:t xml:space="preserve">1  </w:t>
+      </w:r>
+      <w:r>
+        <w:t>in</w:t>
+      </w:r>
+      <w:proofErr w:type="gramEnd"/>
+      <w:r>
+        <w:t xml:space="preserve"> the Desktop and copy</w:t>
       </w:r>
       <w:r>
         <w:rPr>
@@ -335,6 +552,112 @@
           <w:b/>
         </w:rPr>
         <w:t>test1</w:t>
+      </w:r>
+    </w:p>
+    <w:p>
+      <w:pPr>
+        <w:ind w:left="720"/>
+        <w:rPr>
+          <w:b/>
+        </w:rPr>
+      </w:pPr>
+      <w:r>
+        <w:rPr>
+          <w:b/>
+        </w:rPr>
+        <w:t xml:space="preserve">Ans: </w:t>
+      </w:r>
+    </w:p>
+    <w:p>
+      <w:pPr>
+        <w:ind w:left="720"/>
+        <w:rPr>
+          <w:b/>
+        </w:rPr>
+      </w:pPr>
+      <w:r>
+        <w:rPr>
+          <w:b/>
+        </w:rPr>
+        <w:t>MKDIR test1</w:t>
+      </w:r>
+      <w:r>
+        <w:rPr>
+          <w:b/>
+        </w:rPr>
+        <w:t xml:space="preserve"> (inside desktop)</w:t>
+      </w:r>
+    </w:p>
+    <w:p>
+      <w:pPr>
+        <w:ind w:left="720"/>
+        <w:rPr>
+          <w:b/>
+        </w:rPr>
+      </w:pPr>
+      <w:r>
+        <w:rPr>
+          <w:b/>
+        </w:rPr>
+        <w:t>COPY</w:t>
+      </w:r>
+      <w:r>
+        <w:rPr>
+          <w:b/>
+        </w:rPr>
+        <w:t xml:space="preserve"> hello.txt \Users\Acer\Desktop\test1</w:t>
+      </w:r>
+      <w:r>
+        <w:rPr>
+          <w:b/>
+        </w:rPr>
+        <w:t xml:space="preserve"> (inside test folder)</w:t>
+      </w:r>
+    </w:p>
+    <w:p>
+      <w:pPr>
+        <w:ind w:left="720"/>
+      </w:pPr>
+      <w:r>
+        <w:rPr>
+          <w:noProof/>
+        </w:rPr>
+        <w:lastRenderedPageBreak/>
+        <w:drawing>
+          <wp:inline distT="0" distB="0" distL="0" distR="0" wp14:anchorId="61234E7E" wp14:editId="23B7A769">
+            <wp:extent cx="6188710" cy="4405630"/>
+            <wp:effectExtent l="0" t="0" r="2540" b="0"/>
+            <wp:docPr id="1702553063" name="Picture 1" descr="A screenshot of a computer program&#10;&#10;Description automatically generated with medium confidence"/>
+            <wp:cNvGraphicFramePr>
+              <a:graphicFrameLocks xmlns:a="http://schemas.openxmlformats.org/drawingml/2006/main" noChangeAspect="1"/>
+            </wp:cNvGraphicFramePr>
+            <a:graphic xmlns:a="http://schemas.openxmlformats.org/drawingml/2006/main">
+              <a:graphicData uri="http://schemas.openxmlformats.org/drawingml/2006/picture">
+                <pic:pic xmlns:pic="http://schemas.openxmlformats.org/drawingml/2006/picture">
+                  <pic:nvPicPr>
+                    <pic:cNvPr id="1702553063" name="Picture 1" descr="A screenshot of a computer program&#10;&#10;Description automatically generated with medium confidence"/>
+                    <pic:cNvPicPr/>
+                  </pic:nvPicPr>
+                  <pic:blipFill>
+                    <a:blip r:embed="rId10"/>
+                    <a:stretch>
+                      <a:fillRect/>
+                    </a:stretch>
+                  </pic:blipFill>
+                  <pic:spPr>
+                    <a:xfrm>
+                      <a:off x="0" y="0"/>
+                      <a:ext cx="6188710" cy="4405630"/>
+                    </a:xfrm>
+                    <a:prstGeom prst="rect">
+                      <a:avLst/>
+                    </a:prstGeom>
+                  </pic:spPr>
+                </pic:pic>
+              </a:graphicData>
+            </a:graphic>
+          </wp:inline>
+        </w:drawing>
       </w:r>
     </w:p>
     <w:p>
@@ -354,10 +677,60 @@
         <w:t>hello.txt</w:t>
       </w:r>
       <w:r>
-        <w:t xml:space="preserve"> in the curren</w:t>
-      </w:r>
-      <w:r>
-        <w:t xml:space="preserve">t directory </w:t>
+        <w:t xml:space="preserve"> in the current directory </w:t>
+      </w:r>
+    </w:p>
+    <w:p>
+      <w:pPr>
+        <w:ind w:left="720"/>
+      </w:pPr>
+      <w:r>
+        <w:t>Ans: DEL hello.txt</w:t>
+      </w:r>
+    </w:p>
+    <w:p>
+      <w:pPr>
+        <w:ind w:left="720"/>
+      </w:pPr>
+      <w:r>
+        <w:rPr>
+          <w:noProof/>
+        </w:rPr>
+        <w:drawing>
+          <wp:inline distT="0" distB="0" distL="0" distR="0" wp14:anchorId="1AE0FDC9" wp14:editId="4474CC5B">
+            <wp:extent cx="4763165" cy="428685"/>
+            <wp:effectExtent l="0" t="0" r="0" b="9525"/>
+            <wp:docPr id="746692309" name="Picture 1"/>
+            <wp:cNvGraphicFramePr>
+              <a:graphicFrameLocks xmlns:a="http://schemas.openxmlformats.org/drawingml/2006/main" noChangeAspect="1"/>
+            </wp:cNvGraphicFramePr>
+            <a:graphic xmlns:a="http://schemas.openxmlformats.org/drawingml/2006/main">
+              <a:graphicData uri="http://schemas.openxmlformats.org/drawingml/2006/picture">
+                <pic:pic xmlns:pic="http://schemas.openxmlformats.org/drawingml/2006/picture">
+                  <pic:nvPicPr>
+                    <pic:cNvPr id="746692309" name=""/>
+                    <pic:cNvPicPr/>
+                  </pic:nvPicPr>
+                  <pic:blipFill>
+                    <a:blip r:embed="rId11"/>
+                    <a:stretch>
+                      <a:fillRect/>
+                    </a:stretch>
+                  </pic:blipFill>
+                  <pic:spPr>
+                    <a:xfrm>
+                      <a:off x="0" y="0"/>
+                      <a:ext cx="4763165" cy="428685"/>
+                    </a:xfrm>
+                    <a:prstGeom prst="rect">
+                      <a:avLst/>
+                    </a:prstGeom>
+                  </pic:spPr>
+                </pic:pic>
+              </a:graphicData>
+            </a:graphic>
+          </wp:inline>
+        </w:drawing>
       </w:r>
     </w:p>
     <w:p>
@@ -373,6 +746,59 @@
     </w:p>
     <w:p>
       <w:pPr>
+        <w:ind w:left="720"/>
+      </w:pPr>
+      <w:r>
+        <w:t>Ans: CHDIR</w:t>
+      </w:r>
+    </w:p>
+    <w:p>
+      <w:pPr>
+        <w:ind w:left="720"/>
+      </w:pPr>
+      <w:r>
+        <w:rPr>
+          <w:noProof/>
+        </w:rPr>
+        <w:drawing>
+          <wp:inline distT="0" distB="0" distL="0" distR="0" wp14:anchorId="65804533" wp14:editId="04EB9CB5">
+            <wp:extent cx="4982270" cy="619211"/>
+            <wp:effectExtent l="0" t="0" r="8890" b="9525"/>
+            <wp:docPr id="1525986318" name="Picture 1" descr="A black screen with white text&#10;&#10;Description automatically generated with low confidence"/>
+            <wp:cNvGraphicFramePr>
+              <a:graphicFrameLocks xmlns:a="http://schemas.openxmlformats.org/drawingml/2006/main" noChangeAspect="1"/>
+            </wp:cNvGraphicFramePr>
+            <a:graphic xmlns:a="http://schemas.openxmlformats.org/drawingml/2006/main">
+              <a:graphicData uri="http://schemas.openxmlformats.org/drawingml/2006/picture">
+                <pic:pic xmlns:pic="http://schemas.openxmlformats.org/drawingml/2006/picture">
+                  <pic:nvPicPr>
+                    <pic:cNvPr id="1525986318" name="Picture 1" descr="A black screen with white text&#10;&#10;Description automatically generated with low confidence"/>
+                    <pic:cNvPicPr/>
+                  </pic:nvPicPr>
+                  <pic:blipFill>
+                    <a:blip r:embed="rId12"/>
+                    <a:stretch>
+                      <a:fillRect/>
+                    </a:stretch>
+                  </pic:blipFill>
+                  <pic:spPr>
+                    <a:xfrm>
+                      <a:off x="0" y="0"/>
+                      <a:ext cx="4982270" cy="619211"/>
+                    </a:xfrm>
+                    <a:prstGeom prst="rect">
+                      <a:avLst/>
+                    </a:prstGeom>
+                  </pic:spPr>
+                </pic:pic>
+              </a:graphicData>
+            </a:graphic>
+          </wp:inline>
+        </w:drawing>
+      </w:r>
+    </w:p>
+    <w:p>
+      <w:pPr>
         <w:numPr>
           <w:ilvl w:val="0"/>
           <w:numId w:val="1"/>
@@ -390,6 +816,72 @@
     </w:p>
     <w:p>
       <w:pPr>
+        <w:ind w:left="720"/>
+        <w:rPr>
+          <w:b/>
+        </w:rPr>
+      </w:pPr>
+      <w:r>
+        <w:rPr>
+          <w:b/>
+        </w:rPr>
+        <w:t>Ans: RENAME</w:t>
+      </w:r>
+      <w:r>
+        <w:rPr>
+          <w:b/>
+        </w:rPr>
+        <w:t xml:space="preserve"> hello.txt hello2.txt</w:t>
+      </w:r>
+    </w:p>
+    <w:p>
+      <w:pPr>
+        <w:ind w:left="720"/>
+      </w:pPr>
+      <w:r>
+        <w:rPr>
+          <w:noProof/>
+        </w:rPr>
+        <w:lastRenderedPageBreak/>
+        <w:drawing>
+          <wp:inline distT="0" distB="0" distL="0" distR="0" wp14:anchorId="006122D4" wp14:editId="60939E54">
+            <wp:extent cx="6188710" cy="2640965"/>
+            <wp:effectExtent l="0" t="0" r="2540" b="6985"/>
+            <wp:docPr id="437045117" name="Picture 1" descr="A screenshot of a computer program&#10;&#10;Description automatically generated with medium confidence"/>
+            <wp:cNvGraphicFramePr>
+              <a:graphicFrameLocks xmlns:a="http://schemas.openxmlformats.org/drawingml/2006/main" noChangeAspect="1"/>
+            </wp:cNvGraphicFramePr>
+            <a:graphic xmlns:a="http://schemas.openxmlformats.org/drawingml/2006/main">
+              <a:graphicData uri="http://schemas.openxmlformats.org/drawingml/2006/picture">
+                <pic:pic xmlns:pic="http://schemas.openxmlformats.org/drawingml/2006/picture">
+                  <pic:nvPicPr>
+                    <pic:cNvPr id="437045117" name="Picture 1" descr="A screenshot of a computer program&#10;&#10;Description automatically generated with medium confidence"/>
+                    <pic:cNvPicPr/>
+                  </pic:nvPicPr>
+                  <pic:blipFill>
+                    <a:blip r:embed="rId13"/>
+                    <a:stretch>
+                      <a:fillRect/>
+                    </a:stretch>
+                  </pic:blipFill>
+                  <pic:spPr>
+                    <a:xfrm>
+                      <a:off x="0" y="0"/>
+                      <a:ext cx="6188710" cy="2640965"/>
+                    </a:xfrm>
+                    <a:prstGeom prst="rect">
+                      <a:avLst/>
+                    </a:prstGeom>
+                  </pic:spPr>
+                </pic:pic>
+              </a:graphicData>
+            </a:graphic>
+          </wp:inline>
+        </w:drawing>
+      </w:r>
+    </w:p>
+    <w:p>
+      <w:pPr>
         <w:numPr>
           <w:ilvl w:val="0"/>
           <w:numId w:val="1"/>
@@ -401,6 +893,83 @@
     </w:p>
     <w:p>
       <w:pPr>
+        <w:ind w:left="720"/>
+      </w:pPr>
+      <w:r>
+        <w:t xml:space="preserve">Ans: </w:t>
+      </w:r>
+      <w:proofErr w:type="gramStart"/>
+      <w:r>
+        <w:t>CD..</w:t>
+      </w:r>
+      <w:proofErr w:type="gramEnd"/>
+      <w:r>
+        <w:t xml:space="preserve"> or </w:t>
+      </w:r>
+      <w:proofErr w:type="gramStart"/>
+      <w:r>
+        <w:t>CD..</w:t>
+      </w:r>
+      <w:proofErr w:type="gramEnd"/>
+      <w:r>
+        <w:t>/.. (</w:t>
+      </w:r>
+      <w:proofErr w:type="gramStart"/>
+      <w:r>
+        <w:t>to</w:t>
+      </w:r>
+      <w:proofErr w:type="gramEnd"/>
+      <w:r>
+        <w:t xml:space="preserve"> navigate two directories back)</w:t>
+      </w:r>
+    </w:p>
+    <w:p>
+      <w:pPr>
+        <w:ind w:left="720"/>
+      </w:pPr>
+      <w:r>
+        <w:rPr>
+          <w:noProof/>
+        </w:rPr>
+        <w:drawing>
+          <wp:inline distT="0" distB="0" distL="0" distR="0" wp14:anchorId="13FEEB31" wp14:editId="2357897F">
+            <wp:extent cx="6188710" cy="1223645"/>
+            <wp:effectExtent l="0" t="0" r="2540" b="0"/>
+            <wp:docPr id="1321472267" name="Picture 1"/>
+            <wp:cNvGraphicFramePr>
+              <a:graphicFrameLocks xmlns:a="http://schemas.openxmlformats.org/drawingml/2006/main" noChangeAspect="1"/>
+            </wp:cNvGraphicFramePr>
+            <a:graphic xmlns:a="http://schemas.openxmlformats.org/drawingml/2006/main">
+              <a:graphicData uri="http://schemas.openxmlformats.org/drawingml/2006/picture">
+                <pic:pic xmlns:pic="http://schemas.openxmlformats.org/drawingml/2006/picture">
+                  <pic:nvPicPr>
+                    <pic:cNvPr id="1321472267" name=""/>
+                    <pic:cNvPicPr/>
+                  </pic:nvPicPr>
+                  <pic:blipFill>
+                    <a:blip r:embed="rId14"/>
+                    <a:stretch>
+                      <a:fillRect/>
+                    </a:stretch>
+                  </pic:blipFill>
+                  <pic:spPr>
+                    <a:xfrm>
+                      <a:off x="0" y="0"/>
+                      <a:ext cx="6188710" cy="1223645"/>
+                    </a:xfrm>
+                    <a:prstGeom prst="rect">
+                      <a:avLst/>
+                    </a:prstGeom>
+                  </pic:spPr>
+                </pic:pic>
+              </a:graphicData>
+            </a:graphic>
+          </wp:inline>
+        </w:drawing>
+      </w:r>
+    </w:p>
+    <w:p>
+      <w:pPr>
         <w:numPr>
           <w:ilvl w:val="0"/>
           <w:numId w:val="1"/>
@@ -420,7 +989,7 @@
           <w:lang w:val="en-US"/>
         </w:rPr>
         <w:drawing>
-          <wp:inline distT="114300" distB="114300" distL="114300" distR="114300">
+          <wp:inline distT="114300" distB="114300" distL="114300" distR="114300" wp14:anchorId="6F2C9B2C" wp14:editId="1D49EA7C">
             <wp:extent cx="4152900" cy="819150"/>
             <wp:effectExtent l="0" t="0" r="0" b="0"/>
             <wp:docPr id="12" name="image3.png"/>
@@ -433,7 +1002,7 @@
                     <pic:cNvPicPr preferRelativeResize="0"/>
                   </pic:nvPicPr>
                   <pic:blipFill>
-                    <a:blip r:embed="rId6"/>
+                    <a:blip r:embed="rId15"/>
                     <a:srcRect/>
                     <a:stretch>
                       <a:fillRect/>
@@ -458,6 +1027,160 @@
     </w:p>
     <w:p>
       <w:pPr>
+        <w:ind w:left="720"/>
+      </w:pPr>
+    </w:p>
+    <w:p>
+      <w:pPr>
+        <w:ind w:left="720"/>
+      </w:pPr>
+      <w:r>
+        <w:t xml:space="preserve">Ans: </w:t>
+      </w:r>
+    </w:p>
+    <w:p>
+      <w:pPr>
+        <w:ind w:left="720"/>
+      </w:pPr>
+      <w:r>
+        <w:t xml:space="preserve">MKDIR f </w:t>
+      </w:r>
+    </w:p>
+    <w:p>
+      <w:pPr>
+        <w:ind w:left="720"/>
+      </w:pPr>
+      <w:r>
+        <w:t>CD f</w:t>
+      </w:r>
+    </w:p>
+    <w:p>
+      <w:pPr>
+        <w:ind w:left="720"/>
+      </w:pPr>
+      <w:r>
+        <w:t>MKDIR TEST</w:t>
+      </w:r>
+    </w:p>
+    <w:p>
+      <w:pPr>
+        <w:ind w:left="720"/>
+      </w:pPr>
+      <w:r>
+        <w:t>CD TEST</w:t>
+      </w:r>
+    </w:p>
+    <w:p>
+      <w:pPr>
+        <w:ind w:left="720"/>
+      </w:pPr>
+      <w:r>
+        <w:t>MKDIR test2</w:t>
+      </w:r>
+    </w:p>
+    <w:p>
+      <w:pPr>
+        <w:ind w:left="720"/>
+      </w:pPr>
+      <w:r>
+        <w:t>CD test2</w:t>
+      </w:r>
+    </w:p>
+    <w:p>
+      <w:pPr>
+        <w:ind w:left="720"/>
+      </w:pPr>
+      <w:r>
+        <w:lastRenderedPageBreak/>
+        <w:t>ECHO &gt;hello2.txt</w:t>
+      </w:r>
+    </w:p>
+    <w:p>
+      <w:pPr>
+        <w:ind w:left="720"/>
+      </w:pPr>
+      <w:proofErr w:type="gramStart"/>
+      <w:r>
+        <w:t>CD../..</w:t>
+      </w:r>
+      <w:proofErr w:type="gramEnd"/>
+    </w:p>
+    <w:p>
+      <w:pPr>
+        <w:ind w:left="720"/>
+      </w:pPr>
+      <w:r>
+        <w:t>TREE /F</w:t>
+      </w:r>
+    </w:p>
+    <w:p>
+      <w:pPr>
+        <w:ind w:left="720"/>
+      </w:pPr>
+    </w:p>
+    <w:p>
+      <w:pPr>
+        <w:ind w:left="720"/>
+      </w:pPr>
+      <w:r>
+        <w:rPr>
+          <w:noProof/>
+        </w:rPr>
+        <w:drawing>
+          <wp:inline distT="0" distB="0" distL="0" distR="0" wp14:anchorId="622CB46D" wp14:editId="655D1F50">
+            <wp:extent cx="6188710" cy="4772025"/>
+            <wp:effectExtent l="0" t="0" r="2540" b="9525"/>
+            <wp:docPr id="1100373034" name="Picture 1"/>
+            <wp:cNvGraphicFramePr>
+              <a:graphicFrameLocks xmlns:a="http://schemas.openxmlformats.org/drawingml/2006/main" noChangeAspect="1"/>
+            </wp:cNvGraphicFramePr>
+            <a:graphic xmlns:a="http://schemas.openxmlformats.org/drawingml/2006/main">
+              <a:graphicData uri="http://schemas.openxmlformats.org/drawingml/2006/picture">
+                <pic:pic xmlns:pic="http://schemas.openxmlformats.org/drawingml/2006/picture">
+                  <pic:nvPicPr>
+                    <pic:cNvPr id="1100373034" name=""/>
+                    <pic:cNvPicPr/>
+                  </pic:nvPicPr>
+                  <pic:blipFill>
+                    <a:blip r:embed="rId16"/>
+                    <a:stretch>
+                      <a:fillRect/>
+                    </a:stretch>
+                  </pic:blipFill>
+                  <pic:spPr>
+                    <a:xfrm>
+                      <a:off x="0" y="0"/>
+                      <a:ext cx="6188710" cy="4772025"/>
+                    </a:xfrm>
+                    <a:prstGeom prst="rect">
+                      <a:avLst/>
+                    </a:prstGeom>
+                  </pic:spPr>
+                </pic:pic>
+              </a:graphicData>
+            </a:graphic>
+          </wp:inline>
+        </w:drawing>
+      </w:r>
+    </w:p>
+    <w:p>
+      <w:pPr>
+        <w:ind w:left="720"/>
+      </w:pPr>
+    </w:p>
+    <w:p>
+      <w:pPr>
+        <w:ind w:left="720"/>
+      </w:pPr>
+      <w:r>
+        <w:t xml:space="preserve"> </w:t>
+      </w:r>
+      <w:r>
+        <w:br w:type="page"/>
+      </w:r>
+    </w:p>
+    <w:p>
+      <w:pPr>
         <w:rPr>
           <w:b/>
           <w:sz w:val="26"/>
@@ -466,35 +1189,19 @@
         </w:rPr>
       </w:pPr>
       <w:r>
-        <w:br w:type="page"/>
-      </w:r>
-    </w:p>
-    <w:p>
-      <w:pPr>
         <w:rPr>
           <w:b/>
           <w:sz w:val="26"/>
           <w:szCs w:val="26"/>
           <w:u w:val="single"/>
         </w:rPr>
-      </w:pPr>
-      <w:r>
-        <w:rPr>
-          <w:b/>
-          <w:sz w:val="26"/>
-          <w:szCs w:val="26"/>
-          <w:u w:val="single"/>
-        </w:rPr>
         <w:lastRenderedPageBreak/>
         <w:t>Task 2</w:t>
       </w:r>
     </w:p>
     <w:p>
       <w:r>
-        <w:t>Create the following d</w:t>
-      </w:r>
-      <w:r>
-        <w:t>irectory structure and paste it after this picture. (15 marks):</w:t>
+        <w:t>Create the following directory structure and paste it after this picture. (15 marks):</w:t>
       </w:r>
     </w:p>
     <w:p>
@@ -548,7 +1255,7 @@
           <w:lang w:val="en-US"/>
         </w:rPr>
         <w:drawing>
-          <wp:inline distT="0" distB="0" distL="0" distR="0">
+          <wp:inline distT="0" distB="0" distL="0" distR="0" wp14:anchorId="37B5687F" wp14:editId="4576949F">
             <wp:extent cx="4237990" cy="3037205"/>
             <wp:effectExtent l="0" t="0" r="0" b="0"/>
             <wp:docPr id="10" name="image1.png"/>
@@ -561,7 +1268,7 @@
                     <pic:cNvPicPr preferRelativeResize="0"/>
                   </pic:nvPicPr>
                   <pic:blipFill>
-                    <a:blip r:embed="rId7"/>
+                    <a:blip r:embed="rId17"/>
                     <a:srcRect/>
                     <a:stretch>
                       <a:fillRect/>
@@ -584,10 +1291,278 @@
         </w:drawing>
       </w:r>
     </w:p>
+    <w:p>
+      <w:pPr>
+        <w:spacing w:line="240" w:lineRule="auto"/>
+      </w:pPr>
+      <w:r>
+        <w:t>MKDIR SOYAM</w:t>
+      </w:r>
+    </w:p>
+    <w:p>
+      <w:pPr>
+        <w:spacing w:line="240" w:lineRule="auto"/>
+      </w:pPr>
+      <w:r>
+        <w:t>CD SOYAM</w:t>
+      </w:r>
+    </w:p>
+    <w:p>
+      <w:pPr>
+        <w:spacing w:line="240" w:lineRule="auto"/>
+      </w:pPr>
+      <w:r>
+        <w:t>MKDIR MYMODULES</w:t>
+      </w:r>
+    </w:p>
+    <w:p>
+      <w:pPr>
+        <w:spacing w:line="240" w:lineRule="auto"/>
+      </w:pPr>
+      <w:r>
+        <w:t>CD MYMODULES</w:t>
+      </w:r>
+    </w:p>
+    <w:p>
+      <w:pPr>
+        <w:spacing w:line="240" w:lineRule="auto"/>
+      </w:pPr>
+      <w:r>
+        <w:t>MKDIR 4MM006, 4CC001, 4CC002</w:t>
+      </w:r>
+    </w:p>
+    <w:p>
+      <w:pPr>
+        <w:spacing w:line="240" w:lineRule="auto"/>
+      </w:pPr>
+      <w:r>
+        <w:t>CD 4MM006</w:t>
+      </w:r>
+    </w:p>
+    <w:p>
+      <w:pPr>
+        <w:spacing w:line="240" w:lineRule="auto"/>
+      </w:pPr>
+      <w:r>
+        <w:t>MKDIR LECTURES</w:t>
+      </w:r>
+    </w:p>
+    <w:p>
+      <w:pPr>
+        <w:spacing w:line="240" w:lineRule="auto"/>
+      </w:pPr>
+      <w:r>
+        <w:t>CD LECTURES</w:t>
+      </w:r>
+    </w:p>
+    <w:p>
+      <w:pPr>
+        <w:spacing w:line="240" w:lineRule="auto"/>
+      </w:pPr>
+      <w:r>
+        <w:t>ECHO &gt;RUTH.TXT</w:t>
+      </w:r>
+    </w:p>
+    <w:p>
+      <w:pPr>
+        <w:spacing w:line="240" w:lineRule="auto"/>
+      </w:pPr>
+      <w:proofErr w:type="gramStart"/>
+      <w:r>
+        <w:t>CD../..</w:t>
+      </w:r>
+      <w:proofErr w:type="gramEnd"/>
+    </w:p>
+    <w:p>
+      <w:pPr>
+        <w:spacing w:line="240" w:lineRule="auto"/>
+      </w:pPr>
+      <w:r>
+        <w:t>CD 4CC001</w:t>
+      </w:r>
+    </w:p>
+    <w:p>
+      <w:pPr>
+        <w:spacing w:line="240" w:lineRule="auto"/>
+      </w:pPr>
+      <w:r>
+        <w:t>MKDIR LECTURES</w:t>
+      </w:r>
+    </w:p>
+    <w:p>
+      <w:pPr>
+        <w:spacing w:line="240" w:lineRule="auto"/>
+      </w:pPr>
+      <w:r>
+        <w:t>CD LECTURES</w:t>
+      </w:r>
+    </w:p>
+    <w:p>
+      <w:pPr>
+        <w:spacing w:line="240" w:lineRule="auto"/>
+      </w:pPr>
+      <w:r>
+        <w:lastRenderedPageBreak/>
+        <w:t>ECHO&gt; JEFFERY.TXT</w:t>
+      </w:r>
+    </w:p>
+    <w:p>
+      <w:pPr>
+        <w:spacing w:line="240" w:lineRule="auto"/>
+      </w:pPr>
+      <w:r>
+        <w:t>ECHO&gt; CHRIS.TXT</w:t>
+      </w:r>
+    </w:p>
+    <w:p>
+      <w:pPr>
+        <w:spacing w:line="240" w:lineRule="auto"/>
+      </w:pPr>
+      <w:r>
+        <w:t>ECHO&gt; IAN.TXT</w:t>
+      </w:r>
+    </w:p>
+    <w:p>
+      <w:pPr>
+        <w:spacing w:line="240" w:lineRule="auto"/>
+      </w:pPr>
+      <w:proofErr w:type="gramStart"/>
+      <w:r>
+        <w:t>CD../..</w:t>
+      </w:r>
+      <w:proofErr w:type="gramEnd"/>
+    </w:p>
+    <w:p>
+      <w:pPr>
+        <w:spacing w:line="240" w:lineRule="auto"/>
+      </w:pPr>
+      <w:r>
+        <w:t>CD 4CC002\</w:t>
+      </w:r>
+    </w:p>
+    <w:p>
+      <w:pPr>
+        <w:spacing w:line="240" w:lineRule="auto"/>
+      </w:pPr>
+      <w:r>
+        <w:t>MKDIR LECTURES</w:t>
+      </w:r>
+    </w:p>
+    <w:p>
+      <w:pPr>
+        <w:spacing w:line="240" w:lineRule="auto"/>
+      </w:pPr>
+      <w:r>
+        <w:t>CD LECTURES</w:t>
+      </w:r>
+    </w:p>
+    <w:p>
+      <w:pPr>
+        <w:spacing w:line="240" w:lineRule="auto"/>
+      </w:pPr>
+      <w:r>
+        <w:t>ECHO &gt; ALIX.TXT</w:t>
+      </w:r>
+    </w:p>
+    <w:p>
+      <w:pPr>
+        <w:spacing w:line="240" w:lineRule="auto"/>
+      </w:pPr>
+      <w:proofErr w:type="gramStart"/>
+      <w:r>
+        <w:t>CD../..</w:t>
+      </w:r>
+      <w:proofErr w:type="gramEnd"/>
+    </w:p>
     <w:p/>
     <w:p>
       <w:r>
-        <w:t>[Insert your picture here]</w:t>
+        <w:lastRenderedPageBreak/>
+        <w:t>[</w:t>
+      </w:r>
+      <w:r>
+        <w:rPr>
+          <w:noProof/>
+        </w:rPr>
+        <w:drawing>
+          <wp:inline distT="0" distB="0" distL="0" distR="0" wp14:anchorId="1A5CEEC1" wp14:editId="352BBE08">
+            <wp:extent cx="6188710" cy="7348220"/>
+            <wp:effectExtent l="0" t="0" r="2540" b="5080"/>
+            <wp:docPr id="1469254205" name="Picture 1" descr="A screenshot of a computer screen&#10;&#10;Description automatically generated with medium confidence"/>
+            <wp:cNvGraphicFramePr>
+              <a:graphicFrameLocks xmlns:a="http://schemas.openxmlformats.org/drawingml/2006/main" noChangeAspect="1"/>
+            </wp:cNvGraphicFramePr>
+            <a:graphic xmlns:a="http://schemas.openxmlformats.org/drawingml/2006/main">
+              <a:graphicData uri="http://schemas.openxmlformats.org/drawingml/2006/picture">
+                <pic:pic xmlns:pic="http://schemas.openxmlformats.org/drawingml/2006/picture">
+                  <pic:nvPicPr>
+                    <pic:cNvPr id="1469254205" name="Picture 1" descr="A screenshot of a computer screen&#10;&#10;Description automatically generated with medium confidence"/>
+                    <pic:cNvPicPr/>
+                  </pic:nvPicPr>
+                  <pic:blipFill>
+                    <a:blip r:embed="rId18"/>
+                    <a:stretch>
+                      <a:fillRect/>
+                    </a:stretch>
+                  </pic:blipFill>
+                  <pic:spPr>
+                    <a:xfrm>
+                      <a:off x="0" y="0"/>
+                      <a:ext cx="6188710" cy="7348220"/>
+                    </a:xfrm>
+                    <a:prstGeom prst="rect">
+                      <a:avLst/>
+                    </a:prstGeom>
+                  </pic:spPr>
+                </pic:pic>
+              </a:graphicData>
+            </a:graphic>
+          </wp:inline>
+        </w:drawing>
+      </w:r>
+      <w:r>
+        <w:rPr>
+          <w:noProof/>
+        </w:rPr>
+        <w:lastRenderedPageBreak/>
+        <w:drawing>
+          <wp:inline distT="0" distB="0" distL="0" distR="0" wp14:anchorId="59148013" wp14:editId="02823405">
+            <wp:extent cx="6152381" cy="4657143"/>
+            <wp:effectExtent l="0" t="0" r="1270" b="0"/>
+            <wp:docPr id="1684881113" name="Picture 1"/>
+            <wp:cNvGraphicFramePr>
+              <a:graphicFrameLocks xmlns:a="http://schemas.openxmlformats.org/drawingml/2006/main" noChangeAspect="1"/>
+            </wp:cNvGraphicFramePr>
+            <a:graphic xmlns:a="http://schemas.openxmlformats.org/drawingml/2006/main">
+              <a:graphicData uri="http://schemas.openxmlformats.org/drawingml/2006/picture">
+                <pic:pic xmlns:pic="http://schemas.openxmlformats.org/drawingml/2006/picture">
+                  <pic:nvPicPr>
+                    <pic:cNvPr id="1684881113" name=""/>
+                    <pic:cNvPicPr/>
+                  </pic:nvPicPr>
+                  <pic:blipFill>
+                    <a:blip r:embed="rId19"/>
+                    <a:stretch>
+                      <a:fillRect/>
+                    </a:stretch>
+                  </pic:blipFill>
+                  <pic:spPr>
+                    <a:xfrm>
+                      <a:off x="0" y="0"/>
+                      <a:ext cx="6152381" cy="4657143"/>
+                    </a:xfrm>
+                    <a:prstGeom prst="rect">
+                      <a:avLst/>
+                    </a:prstGeom>
+                  </pic:spPr>
+                </pic:pic>
+              </a:graphicData>
+            </a:graphic>
+          </wp:inline>
+        </w:drawing>
+      </w:r>
+      <w:r>
+        <w:t>]</w:t>
       </w:r>
     </w:p>
     <w:p/>
@@ -747,6 +1722,7 @@
       <w:r>
         <w:t>Write a command to Create a directory "</w:t>
       </w:r>
+      <w:proofErr w:type="gramStart"/>
       <w:r>
         <w:rPr>
           <w:b/>
@@ -755,6 +1731,70 @@
       </w:r>
       <w:r>
         <w:t>"</w:t>
+      </w:r>
+      <w:proofErr w:type="gramEnd"/>
+    </w:p>
+    <w:p>
+      <w:pPr>
+        <w:ind w:left="720"/>
+      </w:pPr>
+      <w:r>
+        <w:t xml:space="preserve">Ans: </w:t>
+      </w:r>
+    </w:p>
+    <w:p>
+      <w:pPr>
+        <w:ind w:left="720"/>
+      </w:pPr>
+      <w:proofErr w:type="spellStart"/>
+      <w:r>
+        <w:t>Mkdir</w:t>
+      </w:r>
+      <w:proofErr w:type="spellEnd"/>
+      <w:r>
+        <w:t xml:space="preserve"> test</w:t>
+      </w:r>
+    </w:p>
+    <w:p>
+      <w:pPr>
+        <w:ind w:left="720"/>
+      </w:pPr>
+      <w:r>
+        <w:drawing>
+          <wp:inline distT="0" distB="0" distL="0" distR="0" wp14:anchorId="03B5EE1D" wp14:editId="757C7DD0">
+            <wp:extent cx="4972744" cy="924054"/>
+            <wp:effectExtent l="0" t="0" r="0" b="9525"/>
+            <wp:docPr id="31439729" name="Picture 1"/>
+            <wp:cNvGraphicFramePr>
+              <a:graphicFrameLocks xmlns:a="http://schemas.openxmlformats.org/drawingml/2006/main" noChangeAspect="1"/>
+            </wp:cNvGraphicFramePr>
+            <a:graphic xmlns:a="http://schemas.openxmlformats.org/drawingml/2006/main">
+              <a:graphicData uri="http://schemas.openxmlformats.org/drawingml/2006/picture">
+                <pic:pic xmlns:pic="http://schemas.openxmlformats.org/drawingml/2006/picture">
+                  <pic:nvPicPr>
+                    <pic:cNvPr id="31439729" name=""/>
+                    <pic:cNvPicPr/>
+                  </pic:nvPicPr>
+                  <pic:blipFill>
+                    <a:blip r:embed="rId20"/>
+                    <a:stretch>
+                      <a:fillRect/>
+                    </a:stretch>
+                  </pic:blipFill>
+                  <pic:spPr>
+                    <a:xfrm>
+                      <a:off x="0" y="0"/>
+                      <a:ext cx="4972744" cy="924054"/>
+                    </a:xfrm>
+                    <a:prstGeom prst="rect">
+                      <a:avLst/>
+                    </a:prstGeom>
+                  </pic:spPr>
+                </pic:pic>
+              </a:graphicData>
+            </a:graphic>
+          </wp:inline>
+        </w:drawing>
       </w:r>
     </w:p>
     <w:p>
@@ -767,11 +1807,83 @@
       <w:r>
         <w:t xml:space="preserve">Write the command to list all the directories/files inside the directory </w:t>
       </w:r>
+      <w:proofErr w:type="gramStart"/>
       <w:r>
         <w:rPr>
           <w:b/>
         </w:rPr>
         <w:t>test</w:t>
+      </w:r>
+      <w:proofErr w:type="gramEnd"/>
+    </w:p>
+    <w:p>
+      <w:pPr>
+        <w:ind w:left="720"/>
+        <w:rPr>
+          <w:b/>
+        </w:rPr>
+      </w:pPr>
+      <w:r>
+        <w:rPr>
+          <w:b/>
+        </w:rPr>
+        <w:t>Ans:</w:t>
+      </w:r>
+    </w:p>
+    <w:p>
+      <w:pPr>
+        <w:ind w:left="720"/>
+        <w:rPr>
+          <w:b/>
+        </w:rPr>
+      </w:pPr>
+      <w:r>
+        <w:rPr>
+          <w:b/>
+        </w:rPr>
+        <w:t>ls -a</w:t>
+      </w:r>
+    </w:p>
+    <w:p>
+      <w:pPr>
+        <w:ind w:left="720"/>
+      </w:pPr>
+      <w:r>
+        <w:drawing>
+          <wp:inline distT="0" distB="0" distL="0" distR="0" wp14:anchorId="0CE4DC96" wp14:editId="42EF2DD3">
+            <wp:extent cx="4725059" cy="752580"/>
+            <wp:effectExtent l="0" t="0" r="0" b="9525"/>
+            <wp:docPr id="664530142" name="Picture 1" descr="Blue text on a black background&#10;&#10;Description automatically generated with medium confidence"/>
+            <wp:cNvGraphicFramePr>
+              <a:graphicFrameLocks xmlns:a="http://schemas.openxmlformats.org/drawingml/2006/main" noChangeAspect="1"/>
+            </wp:cNvGraphicFramePr>
+            <a:graphic xmlns:a="http://schemas.openxmlformats.org/drawingml/2006/main">
+              <a:graphicData uri="http://schemas.openxmlformats.org/drawingml/2006/picture">
+                <pic:pic xmlns:pic="http://schemas.openxmlformats.org/drawingml/2006/picture">
+                  <pic:nvPicPr>
+                    <pic:cNvPr id="664530142" name="Picture 1" descr="Blue text on a black background&#10;&#10;Description automatically generated with medium confidence"/>
+                    <pic:cNvPicPr/>
+                  </pic:nvPicPr>
+                  <pic:blipFill>
+                    <a:blip r:embed="rId21"/>
+                    <a:stretch>
+                      <a:fillRect/>
+                    </a:stretch>
+                  </pic:blipFill>
+                  <pic:spPr>
+                    <a:xfrm>
+                      <a:off x="0" y="0"/>
+                      <a:ext cx="4725059" cy="752580"/>
+                    </a:xfrm>
+                    <a:prstGeom prst="rect">
+                      <a:avLst/>
+                    </a:prstGeom>
+                  </pic:spPr>
+                </pic:pic>
+              </a:graphicData>
+            </a:graphic>
+          </wp:inline>
+        </w:drawing>
       </w:r>
     </w:p>
     <w:p>
@@ -802,6 +1914,79 @@
     </w:p>
     <w:p>
       <w:pPr>
+        <w:ind w:left="720"/>
+      </w:pPr>
+      <w:r>
+        <w:t xml:space="preserve">Ans: </w:t>
+      </w:r>
+    </w:p>
+    <w:p>
+      <w:pPr>
+        <w:ind w:left="720"/>
+      </w:pPr>
+      <w:r>
+        <w:rPr>
+          <w:b/>
+          <w:bCs/>
+        </w:rPr>
+        <w:t>CAT &gt;</w:t>
+      </w:r>
+      <w:r>
+        <w:t>hello.txt</w:t>
+      </w:r>
+    </w:p>
+    <w:p>
+      <w:pPr>
+        <w:ind w:left="720"/>
+      </w:pPr>
+      <w:r>
+        <w:t>Hello</w:t>
+      </w:r>
+    </w:p>
+    <w:p>
+      <w:pPr>
+        <w:ind w:left="720"/>
+      </w:pPr>
+      <w:r>
+        <w:drawing>
+          <wp:inline distT="0" distB="0" distL="0" distR="0" wp14:anchorId="2A1C403B" wp14:editId="18D8E2D0">
+            <wp:extent cx="5734850" cy="1667108"/>
+            <wp:effectExtent l="0" t="0" r="0" b="9525"/>
+            <wp:docPr id="550904894" name="Picture 1"/>
+            <wp:cNvGraphicFramePr>
+              <a:graphicFrameLocks xmlns:a="http://schemas.openxmlformats.org/drawingml/2006/main" noChangeAspect="1"/>
+            </wp:cNvGraphicFramePr>
+            <a:graphic xmlns:a="http://schemas.openxmlformats.org/drawingml/2006/main">
+              <a:graphicData uri="http://schemas.openxmlformats.org/drawingml/2006/picture">
+                <pic:pic xmlns:pic="http://schemas.openxmlformats.org/drawingml/2006/picture">
+                  <pic:nvPicPr>
+                    <pic:cNvPr id="550904894" name=""/>
+                    <pic:cNvPicPr/>
+                  </pic:nvPicPr>
+                  <pic:blipFill>
+                    <a:blip r:embed="rId22"/>
+                    <a:stretch>
+                      <a:fillRect/>
+                    </a:stretch>
+                  </pic:blipFill>
+                  <pic:spPr>
+                    <a:xfrm>
+                      <a:off x="0" y="0"/>
+                      <a:ext cx="5734850" cy="1667108"/>
+                    </a:xfrm>
+                    <a:prstGeom prst="rect">
+                      <a:avLst/>
+                    </a:prstGeom>
+                  </pic:spPr>
+                </pic:pic>
+              </a:graphicData>
+            </a:graphic>
+          </wp:inline>
+        </w:drawing>
+      </w:r>
+    </w:p>
+    <w:p>
+      <w:pPr>
         <w:numPr>
           <w:ilvl w:val="0"/>
           <w:numId w:val="2"/>
@@ -822,6 +2007,65 @@
     </w:p>
     <w:p>
       <w:pPr>
+        <w:ind w:left="720"/>
+      </w:pPr>
+      <w:r>
+        <w:t>Ans:</w:t>
+      </w:r>
+      <w:r>
+        <w:t xml:space="preserve"> CAT hello.txt</w:t>
+      </w:r>
+    </w:p>
+    <w:p>
+      <w:pPr>
+        <w:ind w:left="720"/>
+      </w:pPr>
+      <w:r>
+        <w:lastRenderedPageBreak/>
+        <w:drawing>
+          <wp:inline distT="0" distB="0" distL="0" distR="0" wp14:anchorId="57F7E421" wp14:editId="5BF7AA2B">
+            <wp:extent cx="6106377" cy="905001"/>
+            <wp:effectExtent l="0" t="0" r="8890" b="9525"/>
+            <wp:docPr id="2090798638" name="Picture 1" descr="A picture containing text, screenshot, font&#10;&#10;Description automatically generated"/>
+            <wp:cNvGraphicFramePr>
+              <a:graphicFrameLocks xmlns:a="http://schemas.openxmlformats.org/drawingml/2006/main" noChangeAspect="1"/>
+            </wp:cNvGraphicFramePr>
+            <a:graphic xmlns:a="http://schemas.openxmlformats.org/drawingml/2006/main">
+              <a:graphicData uri="http://schemas.openxmlformats.org/drawingml/2006/picture">
+                <pic:pic xmlns:pic="http://schemas.openxmlformats.org/drawingml/2006/picture">
+                  <pic:nvPicPr>
+                    <pic:cNvPr id="2090798638" name="Picture 1" descr="A picture containing text, screenshot, font&#10;&#10;Description automatically generated"/>
+                    <pic:cNvPicPr/>
+                  </pic:nvPicPr>
+                  <pic:blipFill>
+                    <a:blip r:embed="rId23"/>
+                    <a:stretch>
+                      <a:fillRect/>
+                    </a:stretch>
+                  </pic:blipFill>
+                  <pic:spPr>
+                    <a:xfrm>
+                      <a:off x="0" y="0"/>
+                      <a:ext cx="6106377" cy="905001"/>
+                    </a:xfrm>
+                    <a:prstGeom prst="rect">
+                      <a:avLst/>
+                    </a:prstGeom>
+                  </pic:spPr>
+                </pic:pic>
+              </a:graphicData>
+            </a:graphic>
+          </wp:inline>
+        </w:drawing>
+      </w:r>
+    </w:p>
+    <w:p>
+      <w:pPr>
+        <w:ind w:left="720"/>
+      </w:pPr>
+    </w:p>
+    <w:p>
+      <w:pPr>
         <w:numPr>
           <w:ilvl w:val="0"/>
           <w:numId w:val="2"/>
@@ -834,13 +2078,21 @@
         <w:rPr>
           <w:b/>
         </w:rPr>
-        <w:t xml:space="preserve">test1  </w:t>
-      </w:r>
-      <w:r>
-        <w:t xml:space="preserve">in the Desktop and </w:t>
-      </w:r>
-      <w:r>
-        <w:t>copy</w:t>
+        <w:t>test</w:t>
+      </w:r>
+      <w:proofErr w:type="gramStart"/>
+      <w:r>
+        <w:rPr>
+          <w:b/>
+        </w:rPr>
+        <w:t xml:space="preserve">1  </w:t>
+      </w:r>
+      <w:r>
+        <w:t>in</w:t>
+      </w:r>
+      <w:proofErr w:type="gramEnd"/>
+      <w:r>
+        <w:t xml:space="preserve"> the Desktop and copy</w:t>
       </w:r>
       <w:r>
         <w:rPr>
@@ -865,6 +2117,136 @@
           <w:b/>
         </w:rPr>
         <w:t>test1</w:t>
+      </w:r>
+    </w:p>
+    <w:p>
+      <w:pPr>
+        <w:ind w:left="720"/>
+        <w:rPr>
+          <w:b/>
+        </w:rPr>
+      </w:pPr>
+      <w:r>
+        <w:rPr>
+          <w:b/>
+        </w:rPr>
+        <w:t>Ans:</w:t>
+      </w:r>
+    </w:p>
+    <w:p>
+      <w:pPr>
+        <w:ind w:left="720"/>
+        <w:rPr>
+          <w:bCs/>
+        </w:rPr>
+      </w:pPr>
+      <w:proofErr w:type="spellStart"/>
+      <w:r>
+        <w:rPr>
+          <w:bCs/>
+        </w:rPr>
+        <w:t>mkdir</w:t>
+      </w:r>
+      <w:proofErr w:type="spellEnd"/>
+      <w:r>
+        <w:rPr>
+          <w:b/>
+        </w:rPr>
+        <w:t xml:space="preserve"> </w:t>
+      </w:r>
+      <w:r>
+        <w:rPr>
+          <w:bCs/>
+        </w:rPr>
+        <w:t>test1</w:t>
+      </w:r>
+      <w:r>
+        <w:rPr>
+          <w:b/>
+        </w:rPr>
+        <w:t xml:space="preserve"> </w:t>
+      </w:r>
+      <w:r>
+        <w:rPr>
+          <w:bCs/>
+        </w:rPr>
+        <w:t>(inside desktop)</w:t>
+      </w:r>
+    </w:p>
+    <w:p>
+      <w:pPr>
+        <w:ind w:left="720"/>
+        <w:rPr>
+          <w:bCs/>
+        </w:rPr>
+      </w:pPr>
+      <w:r>
+        <w:rPr>
+          <w:bCs/>
+        </w:rPr>
+        <w:t>cd test</w:t>
+      </w:r>
+    </w:p>
+    <w:p>
+      <w:pPr>
+        <w:ind w:left="720"/>
+        <w:rPr>
+          <w:bCs/>
+        </w:rPr>
+      </w:pPr>
+      <w:r>
+        <w:rPr>
+          <w:bCs/>
+        </w:rPr>
+        <w:t xml:space="preserve">cd hello.txt </w:t>
+      </w:r>
+      <w:r>
+        <w:rPr>
+          <w:bCs/>
+        </w:rPr>
+        <w:t>~/desktop/test1</w:t>
+      </w:r>
+    </w:p>
+    <w:p>
+      <w:pPr>
+        <w:ind w:left="720"/>
+      </w:pPr>
+      <w:r>
+        <w:drawing>
+          <wp:inline distT="0" distB="0" distL="0" distR="0" wp14:anchorId="77134CA1" wp14:editId="1B505F4F">
+            <wp:extent cx="6188710" cy="1724025"/>
+            <wp:effectExtent l="0" t="0" r="2540" b="9525"/>
+            <wp:docPr id="1399199030" name="Picture 1" descr="A screen shot of a computer program&#10;&#10;Description automatically generated with low confidence"/>
+            <wp:cNvGraphicFramePr>
+              <a:graphicFrameLocks xmlns:a="http://schemas.openxmlformats.org/drawingml/2006/main" noChangeAspect="1"/>
+            </wp:cNvGraphicFramePr>
+            <a:graphic xmlns:a="http://schemas.openxmlformats.org/drawingml/2006/main">
+              <a:graphicData uri="http://schemas.openxmlformats.org/drawingml/2006/picture">
+                <pic:pic xmlns:pic="http://schemas.openxmlformats.org/drawingml/2006/picture">
+                  <pic:nvPicPr>
+                    <pic:cNvPr id="1399199030" name="Picture 1" descr="A screen shot of a computer program&#10;&#10;Description automatically generated with low confidence"/>
+                    <pic:cNvPicPr/>
+                  </pic:nvPicPr>
+                  <pic:blipFill>
+                    <a:blip r:embed="rId24"/>
+                    <a:stretch>
+                      <a:fillRect/>
+                    </a:stretch>
+                  </pic:blipFill>
+                  <pic:spPr>
+                    <a:xfrm>
+                      <a:off x="0" y="0"/>
+                      <a:ext cx="6188710" cy="1724025"/>
+                    </a:xfrm>
+                    <a:prstGeom prst="rect">
+                      <a:avLst/>
+                    </a:prstGeom>
+                  </pic:spPr>
+                </pic:pic>
+              </a:graphicData>
+            </a:graphic>
+          </wp:inline>
+        </w:drawing>
       </w:r>
     </w:p>
     <w:p>
@@ -889,6 +2271,64 @@
     </w:p>
     <w:p>
       <w:pPr>
+        <w:ind w:left="720"/>
+      </w:pPr>
+      <w:r>
+        <w:t xml:space="preserve">Ans: </w:t>
+      </w:r>
+    </w:p>
+    <w:p>
+      <w:pPr>
+        <w:ind w:left="720"/>
+      </w:pPr>
+      <w:r>
+        <w:t>rm hello.txt</w:t>
+      </w:r>
+    </w:p>
+    <w:p>
+      <w:pPr>
+        <w:ind w:left="720"/>
+      </w:pPr>
+      <w:r>
+        <w:drawing>
+          <wp:inline distT="0" distB="0" distL="0" distR="0" wp14:anchorId="57D25EFC" wp14:editId="3C92D06D">
+            <wp:extent cx="6077798" cy="600159"/>
+            <wp:effectExtent l="0" t="0" r="0" b="9525"/>
+            <wp:docPr id="1407356383" name="Picture 1"/>
+            <wp:cNvGraphicFramePr>
+              <a:graphicFrameLocks xmlns:a="http://schemas.openxmlformats.org/drawingml/2006/main" noChangeAspect="1"/>
+            </wp:cNvGraphicFramePr>
+            <a:graphic xmlns:a="http://schemas.openxmlformats.org/drawingml/2006/main">
+              <a:graphicData uri="http://schemas.openxmlformats.org/drawingml/2006/picture">
+                <pic:pic xmlns:pic="http://schemas.openxmlformats.org/drawingml/2006/picture">
+                  <pic:nvPicPr>
+                    <pic:cNvPr id="1407356383" name=""/>
+                    <pic:cNvPicPr/>
+                  </pic:nvPicPr>
+                  <pic:blipFill>
+                    <a:blip r:embed="rId25"/>
+                    <a:stretch>
+                      <a:fillRect/>
+                    </a:stretch>
+                  </pic:blipFill>
+                  <pic:spPr>
+                    <a:xfrm>
+                      <a:off x="0" y="0"/>
+                      <a:ext cx="6077798" cy="600159"/>
+                    </a:xfrm>
+                    <a:prstGeom prst="rect">
+                      <a:avLst/>
+                    </a:prstGeom>
+                  </pic:spPr>
+                </pic:pic>
+              </a:graphicData>
+            </a:graphic>
+          </wp:inline>
+        </w:drawing>
+      </w:r>
+    </w:p>
+    <w:p>
+      <w:pPr>
         <w:numPr>
           <w:ilvl w:val="0"/>
           <w:numId w:val="2"/>
@@ -900,6 +2340,66 @@
     </w:p>
     <w:p>
       <w:pPr>
+        <w:ind w:left="720"/>
+      </w:pPr>
+      <w:r>
+        <w:t xml:space="preserve">Ans: </w:t>
+      </w:r>
+    </w:p>
+    <w:p>
+      <w:pPr>
+        <w:ind w:left="720"/>
+      </w:pPr>
+      <w:proofErr w:type="spellStart"/>
+      <w:r>
+        <w:t>Pwd</w:t>
+      </w:r>
+      <w:proofErr w:type="spellEnd"/>
+    </w:p>
+    <w:p>
+      <w:pPr>
+        <w:ind w:left="720"/>
+      </w:pPr>
+      <w:r>
+        <w:drawing>
+          <wp:inline distT="0" distB="0" distL="0" distR="0" wp14:anchorId="234C118E" wp14:editId="384A4536">
+            <wp:extent cx="4734586" cy="924054"/>
+            <wp:effectExtent l="0" t="0" r="8890" b="9525"/>
+            <wp:docPr id="1580071348" name="Picture 1" descr="A picture containing text, screenshot, font&#10;&#10;Description automatically generated"/>
+            <wp:cNvGraphicFramePr>
+              <a:graphicFrameLocks xmlns:a="http://schemas.openxmlformats.org/drawingml/2006/main" noChangeAspect="1"/>
+            </wp:cNvGraphicFramePr>
+            <a:graphic xmlns:a="http://schemas.openxmlformats.org/drawingml/2006/main">
+              <a:graphicData uri="http://schemas.openxmlformats.org/drawingml/2006/picture">
+                <pic:pic xmlns:pic="http://schemas.openxmlformats.org/drawingml/2006/picture">
+                  <pic:nvPicPr>
+                    <pic:cNvPr id="1580071348" name="Picture 1" descr="A picture containing text, screenshot, font&#10;&#10;Description automatically generated"/>
+                    <pic:cNvPicPr/>
+                  </pic:nvPicPr>
+                  <pic:blipFill>
+                    <a:blip r:embed="rId26"/>
+                    <a:stretch>
+                      <a:fillRect/>
+                    </a:stretch>
+                  </pic:blipFill>
+                  <pic:spPr>
+                    <a:xfrm>
+                      <a:off x="0" y="0"/>
+                      <a:ext cx="4734586" cy="924054"/>
+                    </a:xfrm>
+                    <a:prstGeom prst="rect">
+                      <a:avLst/>
+                    </a:prstGeom>
+                  </pic:spPr>
+                </pic:pic>
+              </a:graphicData>
+            </a:graphic>
+          </wp:inline>
+        </w:drawing>
+      </w:r>
+    </w:p>
+    <w:p>
+      <w:pPr>
         <w:numPr>
           <w:ilvl w:val="0"/>
           <w:numId w:val="2"/>
@@ -917,6 +2417,77 @@
     </w:p>
     <w:p>
       <w:pPr>
+        <w:ind w:left="720"/>
+        <w:rPr>
+          <w:b/>
+        </w:rPr>
+      </w:pPr>
+      <w:r>
+        <w:rPr>
+          <w:b/>
+        </w:rPr>
+        <w:lastRenderedPageBreak/>
+        <w:t xml:space="preserve">Ans: </w:t>
+      </w:r>
+    </w:p>
+    <w:p>
+      <w:pPr>
+        <w:ind w:left="720"/>
+        <w:rPr>
+          <w:bCs/>
+        </w:rPr>
+      </w:pPr>
+      <w:r>
+        <w:rPr>
+          <w:bCs/>
+        </w:rPr>
+        <w:t xml:space="preserve">mv hello.txt hello2.txt </w:t>
+      </w:r>
+    </w:p>
+    <w:p>
+      <w:pPr>
+        <w:ind w:left="720"/>
+      </w:pPr>
+      <w:r>
+        <w:drawing>
+          <wp:inline distT="0" distB="0" distL="0" distR="0" wp14:anchorId="3E65492C" wp14:editId="62CFFA04">
+            <wp:extent cx="6188710" cy="2062480"/>
+            <wp:effectExtent l="0" t="0" r="2540" b="0"/>
+            <wp:docPr id="291278280" name="Picture 1" descr="A picture containing text, screenshot, font&#10;&#10;Description automatically generated"/>
+            <wp:cNvGraphicFramePr>
+              <a:graphicFrameLocks xmlns:a="http://schemas.openxmlformats.org/drawingml/2006/main" noChangeAspect="1"/>
+            </wp:cNvGraphicFramePr>
+            <a:graphic xmlns:a="http://schemas.openxmlformats.org/drawingml/2006/main">
+              <a:graphicData uri="http://schemas.openxmlformats.org/drawingml/2006/picture">
+                <pic:pic xmlns:pic="http://schemas.openxmlformats.org/drawingml/2006/picture">
+                  <pic:nvPicPr>
+                    <pic:cNvPr id="291278280" name="Picture 1" descr="A picture containing text, screenshot, font&#10;&#10;Description automatically generated"/>
+                    <pic:cNvPicPr/>
+                  </pic:nvPicPr>
+                  <pic:blipFill>
+                    <a:blip r:embed="rId27"/>
+                    <a:stretch>
+                      <a:fillRect/>
+                    </a:stretch>
+                  </pic:blipFill>
+                  <pic:spPr>
+                    <a:xfrm>
+                      <a:off x="0" y="0"/>
+                      <a:ext cx="6188710" cy="2062480"/>
+                    </a:xfrm>
+                    <a:prstGeom prst="rect">
+                      <a:avLst/>
+                    </a:prstGeom>
+                  </pic:spPr>
+                </pic:pic>
+              </a:graphicData>
+            </a:graphic>
+          </wp:inline>
+        </w:drawing>
+      </w:r>
+    </w:p>
+    <w:p>
+      <w:pPr>
         <w:numPr>
           <w:ilvl w:val="0"/>
           <w:numId w:val="2"/>
@@ -928,16 +2499,135 @@
     </w:p>
     <w:p>
       <w:pPr>
+        <w:ind w:left="720"/>
+      </w:pPr>
+      <w:r>
+        <w:t xml:space="preserve">Ans: </w:t>
+      </w:r>
+    </w:p>
+    <w:p>
+      <w:pPr>
+        <w:ind w:left="720"/>
+      </w:pPr>
+      <w:r>
+        <w:t>Cd</w:t>
+      </w:r>
+      <w:proofErr w:type="gramStart"/>
+      <w:r>
+        <w:t xml:space="preserve"> ..</w:t>
+      </w:r>
+      <w:proofErr w:type="gramEnd"/>
+    </w:p>
+    <w:p>
+      <w:pPr>
+        <w:ind w:left="720"/>
+      </w:pPr>
+      <w:r>
+        <w:drawing>
+          <wp:inline distT="0" distB="0" distL="0" distR="0" wp14:anchorId="579BBBD9" wp14:editId="0C826248">
+            <wp:extent cx="5820587" cy="1076475"/>
+            <wp:effectExtent l="0" t="0" r="8890" b="9525"/>
+            <wp:docPr id="232657303" name="Picture 1" descr="A picture containing screenshot, text, font&#10;&#10;Description automatically generated"/>
+            <wp:cNvGraphicFramePr>
+              <a:graphicFrameLocks xmlns:a="http://schemas.openxmlformats.org/drawingml/2006/main" noChangeAspect="1"/>
+            </wp:cNvGraphicFramePr>
+            <a:graphic xmlns:a="http://schemas.openxmlformats.org/drawingml/2006/main">
+              <a:graphicData uri="http://schemas.openxmlformats.org/drawingml/2006/picture">
+                <pic:pic xmlns:pic="http://schemas.openxmlformats.org/drawingml/2006/picture">
+                  <pic:nvPicPr>
+                    <pic:cNvPr id="232657303" name="Picture 1" descr="A picture containing screenshot, text, font&#10;&#10;Description automatically generated"/>
+                    <pic:cNvPicPr/>
+                  </pic:nvPicPr>
+                  <pic:blipFill>
+                    <a:blip r:embed="rId28"/>
+                    <a:stretch>
+                      <a:fillRect/>
+                    </a:stretch>
+                  </pic:blipFill>
+                  <pic:spPr>
+                    <a:xfrm>
+                      <a:off x="0" y="0"/>
+                      <a:ext cx="5820587" cy="1076475"/>
+                    </a:xfrm>
+                    <a:prstGeom prst="rect">
+                      <a:avLst/>
+                    </a:prstGeom>
+                  </pic:spPr>
+                </pic:pic>
+              </a:graphicData>
+            </a:graphic>
+          </wp:inline>
+        </w:drawing>
+      </w:r>
+    </w:p>
+    <w:p>
+      <w:pPr>
         <w:numPr>
           <w:ilvl w:val="0"/>
           <w:numId w:val="2"/>
         </w:numPr>
       </w:pPr>
       <w:r>
-        <w:t>Write the command to print the tree st</w:t>
-      </w:r>
-      <w:r>
-        <w:t>ructure.</w:t>
+        <w:t>Write the command to print the tree structure.</w:t>
+      </w:r>
+    </w:p>
+    <w:p>
+      <w:pPr>
+        <w:ind w:left="720"/>
+      </w:pPr>
+      <w:r>
+        <w:t xml:space="preserve">Ans: </w:t>
+      </w:r>
+    </w:p>
+    <w:p>
+      <w:pPr>
+        <w:ind w:left="720"/>
+      </w:pPr>
+      <w:r>
+        <w:t>tree</w:t>
+      </w:r>
+    </w:p>
+    <w:p>
+      <w:pPr>
+        <w:ind w:left="720"/>
+      </w:pPr>
+      <w:r>
+        <w:lastRenderedPageBreak/>
+        <w:drawing>
+          <wp:inline distT="0" distB="0" distL="0" distR="0" wp14:anchorId="35B2D8D7" wp14:editId="75E2F46C">
+            <wp:extent cx="6188710" cy="6729730"/>
+            <wp:effectExtent l="0" t="0" r="2540" b="0"/>
+            <wp:docPr id="566070961" name="Picture 1"/>
+            <wp:cNvGraphicFramePr>
+              <a:graphicFrameLocks xmlns:a="http://schemas.openxmlformats.org/drawingml/2006/main" noChangeAspect="1"/>
+            </wp:cNvGraphicFramePr>
+            <a:graphic xmlns:a="http://schemas.openxmlformats.org/drawingml/2006/main">
+              <a:graphicData uri="http://schemas.openxmlformats.org/drawingml/2006/picture">
+                <pic:pic xmlns:pic="http://schemas.openxmlformats.org/drawingml/2006/picture">
+                  <pic:nvPicPr>
+                    <pic:cNvPr id="566070961" name=""/>
+                    <pic:cNvPicPr/>
+                  </pic:nvPicPr>
+                  <pic:blipFill>
+                    <a:blip r:embed="rId29"/>
+                    <a:stretch>
+                      <a:fillRect/>
+                    </a:stretch>
+                  </pic:blipFill>
+                  <pic:spPr>
+                    <a:xfrm>
+                      <a:off x="0" y="0"/>
+                      <a:ext cx="6188710" cy="6729730"/>
+                    </a:xfrm>
+                    <a:prstGeom prst="rect">
+                      <a:avLst/>
+                    </a:prstGeom>
+                  </pic:spPr>
+                </pic:pic>
+              </a:graphicData>
+            </a:graphic>
+          </wp:inline>
+        </w:drawing>
       </w:r>
     </w:p>
     <w:p>
@@ -1011,7 +2701,7 @@
           <w:lang w:val="en-US"/>
         </w:rPr>
         <w:drawing>
-          <wp:inline distT="0" distB="0" distL="0" distR="0">
+          <wp:inline distT="0" distB="0" distL="0" distR="0" wp14:anchorId="71307259" wp14:editId="6A9FB152">
             <wp:extent cx="3641725" cy="3450590"/>
             <wp:effectExtent l="0" t="0" r="0" b="0"/>
             <wp:docPr id="11" name="image2.png"/>
@@ -1024,7 +2714,7 @@
                     <pic:cNvPicPr preferRelativeResize="0"/>
                   </pic:nvPicPr>
                   <pic:blipFill>
-                    <a:blip r:embed="rId8"/>
+                    <a:blip r:embed="rId30"/>
                     <a:srcRect/>
                     <a:stretch>
                       <a:fillRect/>
@@ -1049,18 +2739,343 @@
     </w:p>
     <w:p/>
     <w:p>
+      <w:r>
+        <w:t xml:space="preserve">and insert it below (15 marks): </w:t>
+      </w:r>
+    </w:p>
+    <w:p>
+      <w:r>
+        <w:t>Ans:</w:t>
+      </w:r>
+    </w:p>
+    <w:p>
+      <w:r>
+        <w:t>inside desktop directory, the following commands were run.</w:t>
+      </w:r>
+    </w:p>
+    <w:p>
+      <w:proofErr w:type="spellStart"/>
+      <w:r>
+        <w:t>mkdir</w:t>
+      </w:r>
+      <w:proofErr w:type="spellEnd"/>
+      <w:r>
+        <w:t xml:space="preserve"> </w:t>
+      </w:r>
+      <w:proofErr w:type="spellStart"/>
+      <w:r>
+        <w:t>soyam</w:t>
+      </w:r>
+      <w:proofErr w:type="spellEnd"/>
+    </w:p>
+    <w:p>
+      <w:r>
+        <w:t xml:space="preserve">cd </w:t>
+      </w:r>
+      <w:proofErr w:type="spellStart"/>
+      <w:r>
+        <w:t>soyam</w:t>
+      </w:r>
+      <w:proofErr w:type="spellEnd"/>
+      <w:r>
+        <w:t>\</w:t>
+      </w:r>
+    </w:p>
+    <w:p>
+      <w:proofErr w:type="spellStart"/>
+      <w:r>
+        <w:t>mkdir</w:t>
+      </w:r>
+      <w:proofErr w:type="spellEnd"/>
+      <w:r>
+        <w:t xml:space="preserve"> </w:t>
+      </w:r>
+      <w:proofErr w:type="spellStart"/>
+      <w:r>
+        <w:t>mymodules</w:t>
+      </w:r>
+      <w:proofErr w:type="spellEnd"/>
+    </w:p>
+    <w:p>
+      <w:r>
+        <w:t xml:space="preserve">cd </w:t>
+      </w:r>
+      <w:proofErr w:type="spellStart"/>
+      <w:r>
+        <w:t>mymodules</w:t>
+      </w:r>
+      <w:proofErr w:type="spellEnd"/>
+      <w:r>
+        <w:t>/</w:t>
+      </w:r>
+    </w:p>
+    <w:p>
+      <w:proofErr w:type="spellStart"/>
+      <w:r>
+        <w:t>mkdir</w:t>
+      </w:r>
+      <w:proofErr w:type="spellEnd"/>
+      <w:r>
+        <w:t xml:space="preserve"> 4cc001 4cc002 4mm006</w:t>
+      </w:r>
+    </w:p>
+    <w:p>
+      <w:r>
+        <w:t>cd 4cc001</w:t>
+      </w:r>
+    </w:p>
+    <w:p>
+      <w:proofErr w:type="spellStart"/>
+      <w:r>
+        <w:t>mkdir</w:t>
+      </w:r>
+      <w:proofErr w:type="spellEnd"/>
+      <w:r>
+        <w:t xml:space="preserve"> lectures</w:t>
+      </w:r>
+    </w:p>
+    <w:p>
+      <w:r>
+        <w:t>cd lectures/</w:t>
+      </w:r>
+    </w:p>
+    <w:p>
+      <w:r>
+        <w:t xml:space="preserve">touch </w:t>
+      </w:r>
+      <w:proofErr w:type="spellStart"/>
+      <w:r>
+        <w:t>chris</w:t>
+      </w:r>
+      <w:proofErr w:type="spellEnd"/>
+      <w:r>
+        <w:t xml:space="preserve"> .txt</w:t>
+      </w:r>
+    </w:p>
+    <w:p>
+      <w:r>
+        <w:lastRenderedPageBreak/>
+        <w:t xml:space="preserve">touch </w:t>
+      </w:r>
+      <w:proofErr w:type="spellStart"/>
       <w:proofErr w:type="gramStart"/>
       <w:r>
-        <w:t>and</w:t>
+        <w:t>ian</w:t>
+      </w:r>
+      <w:proofErr w:type="spellEnd"/>
+      <w:r>
+        <w:t xml:space="preserve"> .</w:t>
       </w:r>
       <w:proofErr w:type="gramEnd"/>
       <w:r>
-        <w:t xml:space="preserve"> insert it below (15 marks): </w:t>
-      </w:r>
-    </w:p>
-    <w:p>
-      <w:r>
-        <w:t>[Insert your picture here]</w:t>
+        <w:t xml:space="preserve"> txt</w:t>
+      </w:r>
+    </w:p>
+    <w:p>
+      <w:r>
+        <w:t xml:space="preserve">touch </w:t>
+      </w:r>
+      <w:proofErr w:type="spellStart"/>
+      <w:r>
+        <w:t>jeffrey</w:t>
+      </w:r>
+      <w:proofErr w:type="spellEnd"/>
+      <w:r>
+        <w:t xml:space="preserve"> .txt</w:t>
+      </w:r>
+    </w:p>
+    <w:p>
+      <w:r>
+        <w:t>cd</w:t>
+      </w:r>
+      <w:proofErr w:type="gramStart"/>
+      <w:r>
+        <w:t xml:space="preserve"> ..</w:t>
+      </w:r>
+      <w:proofErr w:type="gramEnd"/>
+      <w:r>
+        <w:t>/..</w:t>
+      </w:r>
+    </w:p>
+    <w:p>
+      <w:r>
+        <w:t>cd 4cc002</w:t>
+      </w:r>
+    </w:p>
+    <w:p>
+      <w:proofErr w:type="spellStart"/>
+      <w:r>
+        <w:t>mkdir</w:t>
+      </w:r>
+      <w:proofErr w:type="spellEnd"/>
+      <w:r>
+        <w:t xml:space="preserve"> lectures</w:t>
+      </w:r>
+    </w:p>
+    <w:p>
+      <w:r>
+        <w:t>cd lectures/</w:t>
+      </w:r>
+    </w:p>
+    <w:p>
+      <w:r>
+        <w:t>touch alix.txt</w:t>
+      </w:r>
+    </w:p>
+    <w:p>
+      <w:r>
+        <w:t>cd</w:t>
+      </w:r>
+      <w:proofErr w:type="gramStart"/>
+      <w:r>
+        <w:t xml:space="preserve"> ..</w:t>
+      </w:r>
+      <w:proofErr w:type="gramEnd"/>
+      <w:r>
+        <w:t>/..</w:t>
+      </w:r>
+    </w:p>
+    <w:p>
+      <w:r>
+        <w:t>cd 4mm006/</w:t>
+      </w:r>
+    </w:p>
+    <w:p>
+      <w:proofErr w:type="spellStart"/>
+      <w:r>
+        <w:t>mkdir</w:t>
+      </w:r>
+      <w:proofErr w:type="spellEnd"/>
+      <w:r>
+        <w:t xml:space="preserve"> lectures</w:t>
+      </w:r>
+    </w:p>
+    <w:p>
+      <w:r>
+        <w:t>cd lectures/</w:t>
+      </w:r>
+    </w:p>
+    <w:p>
+      <w:r>
+        <w:t>touch ruth.txt</w:t>
+      </w:r>
+    </w:p>
+    <w:p>
+      <w:r>
+        <w:t>cd</w:t>
+      </w:r>
+      <w:proofErr w:type="gramStart"/>
+      <w:r>
+        <w:t xml:space="preserve"> ..</w:t>
+      </w:r>
+      <w:proofErr w:type="gramEnd"/>
+      <w:r>
+        <w:t>/..</w:t>
+      </w:r>
+    </w:p>
+    <w:p>
+      <w:r>
+        <w:t>cd</w:t>
+      </w:r>
+      <w:proofErr w:type="gramStart"/>
+      <w:r>
+        <w:t xml:space="preserve"> ..</w:t>
+      </w:r>
+      <w:proofErr w:type="gramEnd"/>
+    </w:p>
+    <w:p>
+      <w:r>
+        <w:t xml:space="preserve">ls -r </w:t>
+      </w:r>
+      <w:proofErr w:type="spellStart"/>
+      <w:r>
+        <w:t>mymodules</w:t>
+      </w:r>
+      <w:proofErr w:type="spellEnd"/>
+    </w:p>
+    <w:p/>
+    <w:p/>
+    <w:p>
+      <w:r>
+        <w:t>[</w:t>
+      </w:r>
+      <w:r>
+        <w:drawing>
+          <wp:inline distT="0" distB="0" distL="0" distR="0" wp14:anchorId="77177AAF" wp14:editId="1572D81D">
+            <wp:extent cx="6188710" cy="1984375"/>
+            <wp:effectExtent l="0" t="0" r="2540" b="0"/>
+            <wp:docPr id="879785416" name="Picture 1"/>
+            <wp:cNvGraphicFramePr>
+              <a:graphicFrameLocks xmlns:a="http://schemas.openxmlformats.org/drawingml/2006/main" noChangeAspect="1"/>
+            </wp:cNvGraphicFramePr>
+            <a:graphic xmlns:a="http://schemas.openxmlformats.org/drawingml/2006/main">
+              <a:graphicData uri="http://schemas.openxmlformats.org/drawingml/2006/picture">
+                <pic:pic xmlns:pic="http://schemas.openxmlformats.org/drawingml/2006/picture">
+                  <pic:nvPicPr>
+                    <pic:cNvPr id="879785416" name=""/>
+                    <pic:cNvPicPr/>
+                  </pic:nvPicPr>
+                  <pic:blipFill>
+                    <a:blip r:embed="rId31"/>
+                    <a:stretch>
+                      <a:fillRect/>
+                    </a:stretch>
+                  </pic:blipFill>
+                  <pic:spPr>
+                    <a:xfrm>
+                      <a:off x="0" y="0"/>
+                      <a:ext cx="6188710" cy="1984375"/>
+                    </a:xfrm>
+                    <a:prstGeom prst="rect">
+                      <a:avLst/>
+                    </a:prstGeom>
+                  </pic:spPr>
+                </pic:pic>
+              </a:graphicData>
+            </a:graphic>
+          </wp:inline>
+        </w:drawing>
+      </w:r>
+      <w:r>
+        <w:lastRenderedPageBreak/>
+        <w:drawing>
+          <wp:inline distT="0" distB="0" distL="0" distR="0" wp14:anchorId="005F5359" wp14:editId="14062FFF">
+            <wp:extent cx="6188710" cy="6188710"/>
+            <wp:effectExtent l="0" t="0" r="2540" b="2540"/>
+            <wp:docPr id="355176664" name="Picture 1"/>
+            <wp:cNvGraphicFramePr>
+              <a:graphicFrameLocks xmlns:a="http://schemas.openxmlformats.org/drawingml/2006/main" noChangeAspect="1"/>
+            </wp:cNvGraphicFramePr>
+            <a:graphic xmlns:a="http://schemas.openxmlformats.org/drawingml/2006/main">
+              <a:graphicData uri="http://schemas.openxmlformats.org/drawingml/2006/picture">
+                <pic:pic xmlns:pic="http://schemas.openxmlformats.org/drawingml/2006/picture">
+                  <pic:nvPicPr>
+                    <pic:cNvPr id="355176664" name=""/>
+                    <pic:cNvPicPr/>
+                  </pic:nvPicPr>
+                  <pic:blipFill>
+                    <a:blip r:embed="rId32"/>
+                    <a:stretch>
+                      <a:fillRect/>
+                    </a:stretch>
+                  </pic:blipFill>
+                  <pic:spPr>
+                    <a:xfrm>
+                      <a:off x="0" y="0"/>
+                      <a:ext cx="6188710" cy="6188710"/>
+                    </a:xfrm>
+                    <a:prstGeom prst="rect">
+                      <a:avLst/>
+                    </a:prstGeom>
+                  </pic:spPr>
+                </pic:pic>
+              </a:graphicData>
+            </a:graphic>
+          </wp:inline>
+        </w:drawing>
+      </w:r>
+      <w:r>
+        <w:t>]</w:t>
       </w:r>
     </w:p>
     <w:p/>
@@ -1132,10 +3147,7 @@
       <w:bookmarkStart w:id="0" w:name="_heading=h.gjdgxs" w:colFirst="0" w:colLast="0"/>
       <w:bookmarkEnd w:id="0"/>
       <w:r>
-        <w:t>You should be able to create a root directo</w:t>
-      </w:r>
-      <w:r>
-        <w:t>ry and directory structure and populate it if required. The batch file program will ask for names (</w:t>
+        <w:t>You should be able to create a root directory and directory structure and populate it if required. The batch file program will ask for names (</w:t>
       </w:r>
       <w:r>
         <w:rPr>
@@ -1155,10 +3167,7 @@
         <w:t>error checking</w:t>
       </w:r>
       <w:r>
-        <w:t xml:space="preserve"> (empty – incorrect character, length, etc.) You can add other features </w:t>
-      </w:r>
-      <w:r>
-        <w:t>such as being able to edit the new structure from within the batch file program (</w:t>
+        <w:t xml:space="preserve"> (empty – incorrect character, length, etc.) You can add other features such as being able to edit the new structure from within the batch file program (</w:t>
       </w:r>
       <w:r>
         <w:rPr>
@@ -1183,13 +3192,8 @@
     <w:p/>
     <w:p>
       <w:r>
-        <w:t>[Insert your picture(s) here] – Directory structure created / menu of bat</w:t>
-      </w:r>
-      <w:r>
-        <w:t>ch file (inputs and output when batch file is executed) (10 marks)</w:t>
-      </w:r>
-      <w:bookmarkStart w:id="1" w:name="_GoBack"/>
-      <w:bookmarkEnd w:id="1"/>
+        <w:t>[Insert your picture(s) here] – Directory structure created / menu of batch file (inputs and output when batch file is executed) (10 marks)</w:t>
+      </w:r>
     </w:p>
     <w:p/>
     <w:p/>
@@ -1234,7 +3238,7 @@
 </file>
 
 <file path=word/numbering.xml><?xml version="1.0" encoding="utf-8"?>
-<w:numbering xmlns:wpc="http://schemas.microsoft.com/office/word/2010/wordprocessingCanvas" xmlns:mc="http://schemas.openxmlformats.org/markup-compatibility/2006" xmlns:o="urn:schemas-microsoft-com:office:office" xmlns:r="http://schemas.openxmlformats.org/officeDocument/2006/relationships" xmlns:m="http://schemas.openxmlformats.org/officeDocument/2006/math" xmlns:v="urn:schemas-microsoft-com:vml" xmlns:wp14="http://schemas.microsoft.com/office/word/2010/wordprocessingDrawing" xmlns:wp="http://schemas.openxmlformats.org/drawingml/2006/wordprocessingDrawing" xmlns:w10="urn:schemas-microsoft-com:office:word" xmlns:w="http://schemas.openxmlformats.org/wordprocessingml/2006/main" xmlns:w14="http://schemas.microsoft.com/office/word/2010/wordml" xmlns:w15="http://schemas.microsoft.com/office/word/2012/wordml" xmlns:wpg="http://schemas.microsoft.com/office/word/2010/wordprocessingGroup" xmlns:wpi="http://schemas.microsoft.com/office/word/2010/wordprocessingInk" xmlns:wne="http://schemas.microsoft.com/office/word/2006/wordml" xmlns:wps="http://schemas.microsoft.com/office/word/2010/wordprocessingShape" mc:Ignorable="w14 w15 wp14">
+<w:numbering xmlns:wpc="http://schemas.microsoft.com/office/word/2010/wordprocessingCanvas" xmlns:cx="http://schemas.microsoft.com/office/drawing/2014/chartex" xmlns:cx1="http://schemas.microsoft.com/office/drawing/2015/9/8/chartex" xmlns:cx2="http://schemas.microsoft.com/office/drawing/2015/10/21/chartex" xmlns:cx3="http://schemas.microsoft.com/office/drawing/2016/5/9/chartex" xmlns:cx4="http://schemas.microsoft.com/office/drawing/2016/5/10/chartex" xmlns:cx5="http://schemas.microsoft.com/office/drawing/2016/5/11/chartex" xmlns:cx6="http://schemas.microsoft.com/office/drawing/2016/5/12/chartex" xmlns:cx7="http://schemas.microsoft.com/office/drawing/2016/5/13/chartex" xmlns:cx8="http://schemas.microsoft.com/office/drawing/2016/5/14/chartex" xmlns:mc="http://schemas.openxmlformats.org/markup-compatibility/2006" xmlns:aink="http://schemas.microsoft.com/office/drawing/2016/ink" xmlns:am3d="http://schemas.microsoft.com/office/drawing/2017/model3d" xmlns:o="urn:schemas-microsoft-com:office:office" xmlns:oel="http://schemas.microsoft.com/office/2019/extlst" xmlns:r="http://schemas.openxmlformats.org/officeDocument/2006/relationships" xmlns:m="http://schemas.openxmlformats.org/officeDocument/2006/math" xmlns:v="urn:schemas-microsoft-com:vml" xmlns:wp14="http://schemas.microsoft.com/office/word/2010/wordprocessingDrawing" xmlns:wp="http://schemas.openxmlformats.org/drawingml/2006/wordprocessingDrawing" xmlns:w10="urn:schemas-microsoft-com:office:word" xmlns:w="http://schemas.openxmlformats.org/wordprocessingml/2006/main" xmlns:w14="http://schemas.microsoft.com/office/word/2010/wordml" xmlns:w15="http://schemas.microsoft.com/office/word/2012/wordml" xmlns:w16cex="http://schemas.microsoft.com/office/word/2018/wordml/cex" xmlns:w16cid="http://schemas.microsoft.com/office/word/2016/wordml/cid" xmlns:w16="http://schemas.microsoft.com/office/word/2018/wordml" xmlns:w16du="http://schemas.microsoft.com/office/word/2023/wordml/word16du" xmlns:w16sdtdh="http://schemas.microsoft.com/office/word/2020/wordml/sdtdatahash" xmlns:w16se="http://schemas.microsoft.com/office/word/2015/wordml/symex" xmlns:wpg="http://schemas.microsoft.com/office/word/2010/wordprocessingGroup" xmlns:wpi="http://schemas.microsoft.com/office/word/2010/wordprocessingInk" xmlns:wne="http://schemas.microsoft.com/office/word/2006/wordml" xmlns:wps="http://schemas.microsoft.com/office/word/2010/wordprocessingShape" mc:Ignorable="w14 w15 w16se w16cid w16 w16cex w16sdtdh wp14">
   <w:abstractNum w:abstractNumId="0" w15:restartNumberingAfterBreak="0">
     <w:nsid w:val="4E3F7982"/>
     <w:multiLevelType w:val="multilevel"/>
@@ -1407,17 +3411,17 @@
       </w:pPr>
     </w:lvl>
   </w:abstractNum>
-  <w:num w:numId="1">
+  <w:num w:numId="1" w16cid:durableId="2000234198">
     <w:abstractNumId w:val="1"/>
   </w:num>
-  <w:num w:numId="2">
+  <w:num w:numId="2" w16cid:durableId="1697654944">
     <w:abstractNumId w:val="0"/>
   </w:num>
 </w:numbering>
 </file>
 
 <file path=word/styles.xml><?xml version="1.0" encoding="utf-8"?>
-<w:styles xmlns:mc="http://schemas.openxmlformats.org/markup-compatibility/2006" xmlns:r="http://schemas.openxmlformats.org/officeDocument/2006/relationships" xmlns:w="http://schemas.openxmlformats.org/wordprocessingml/2006/main" xmlns:w14="http://schemas.microsoft.com/office/word/2010/wordml" xmlns:w15="http://schemas.microsoft.com/office/word/2012/wordml" mc:Ignorable="w14 w15">
+<w:styles xmlns:mc="http://schemas.openxmlformats.org/markup-compatibility/2006" xmlns:r="http://schemas.openxmlformats.org/officeDocument/2006/relationships" xmlns:w="http://schemas.openxmlformats.org/wordprocessingml/2006/main" xmlns:w14="http://schemas.microsoft.com/office/word/2010/wordml" xmlns:w15="http://schemas.microsoft.com/office/word/2012/wordml" xmlns:w16cex="http://schemas.microsoft.com/office/word/2018/wordml/cex" xmlns:w16cid="http://schemas.microsoft.com/office/word/2016/wordml/cid" xmlns:w16="http://schemas.microsoft.com/office/word/2018/wordml" xmlns:w16sdtdh="http://schemas.microsoft.com/office/word/2020/wordml/sdtdatahash" xmlns:w16se="http://schemas.microsoft.com/office/word/2015/wordml/symex" mc:Ignorable="w14 w15 w16se w16cid w16 w16cex w16sdtdh">
   <w:docDefaults>
     <w:rPrDefault>
       <w:rPr>
@@ -1433,7 +3437,7 @@
       </w:pPr>
     </w:pPrDefault>
   </w:docDefaults>
-  <w:latentStyles w:defLockedState="0" w:defUIPriority="99" w:defSemiHidden="0" w:defUnhideWhenUsed="0" w:defQFormat="0" w:count="371">
+  <w:latentStyles w:defLockedState="0" w:defUIPriority="99" w:defSemiHidden="0" w:defUnhideWhenUsed="0" w:defQFormat="0" w:count="376">
     <w:lsdException w:name="Normal" w:uiPriority="0" w:qFormat="1"/>
     <w:lsdException w:name="heading 1" w:uiPriority="9" w:qFormat="1"/>
     <w:lsdException w:name="heading 2" w:semiHidden="1" w:uiPriority="9" w:unhideWhenUsed="1" w:qFormat="1"/>
@@ -1805,6 +3809,11 @@
     <w:lsdException w:name="List Table 5 Dark Accent 6" w:uiPriority="50"/>
     <w:lsdException w:name="List Table 6 Colorful Accent 6" w:uiPriority="51"/>
     <w:lsdException w:name="List Table 7 Colorful Accent 6" w:uiPriority="52"/>
+    <w:lsdException w:name="Mention" w:semiHidden="1" w:unhideWhenUsed="1"/>
+    <w:lsdException w:name="Smart Hyperlink" w:semiHidden="1" w:unhideWhenUsed="1"/>
+    <w:lsdException w:name="Hashtag" w:semiHidden="1" w:unhideWhenUsed="1"/>
+    <w:lsdException w:name="Unresolved Mention" w:semiHidden="1" w:unhideWhenUsed="1"/>
+    <w:lsdException w:name="Smart Link" w:semiHidden="1" w:unhideWhenUsed="1"/>
   </w:latentStyles>
   <w:style w:type="paragraph" w:default="1" w:styleId="Normal">
     <w:name w:val="Normal"/>

</xml_diff>